<commit_message>
changed UI to Student, eliminated repetition in function calls
</commit_message>
<xml_diff>
--- a/Deliverable-2/Sec5p2-dynamic-design.docx
+++ b/Deliverable-2/Sec5p2-dynamic-design.docx
@@ -173,8 +173,17 @@
                 <w:rFonts w:eastAsia="Calibri" w:cs="Arial"/>
                 <w:lang w:val="en-CA"/>
               </w:rPr>
-              <w:t>Erin Benderoff</w:t>
-            </w:r>
+              <w:t xml:space="preserve">Erin </w:t>
+            </w:r>
+            <w:proofErr w:type="spellStart"/>
+            <w:r>
+              <w:rPr>
+                <w:rFonts w:eastAsia="Calibri" w:cs="Arial"/>
+                <w:lang w:val="en-CA"/>
+              </w:rPr>
+              <w:t>Benderoff</w:t>
+            </w:r>
+            <w:proofErr w:type="spellEnd"/>
           </w:p>
         </w:tc>
         <w:tc>
@@ -919,10 +928,10 @@
           <w:lang w:eastAsia="en-CA"/>
         </w:rPr>
         <w:drawing>
-          <wp:inline distT="0" distB="0" distL="0" distR="0" wp14:anchorId="7E86DC41" wp14:editId="16BC9596">
-            <wp:extent cx="5943600" cy="3929380"/>
+          <wp:inline distT="0" distB="0" distL="0" distR="0">
+            <wp:extent cx="5943600" cy="3929430"/>
             <wp:effectExtent l="0" t="0" r="0" b="0"/>
-            <wp:docPr id="1" name="Picture 1" descr="C:\Users\Claudia\Dropbox\Concordia\Winter 2016\SOEN 341\Project\Deliverable 2 Sequence Diagrams\System Sequence Diagrams\UC7.png"/>
+            <wp:docPr id="10" name="Picture 10" descr="C:\Users\Claudia\Dropbox\Concordia\Winter 2016\SOEN 341\Project\Deliverable 2 Sequence Diagrams\System Sequence Diagrams\UC7.png"/>
             <wp:cNvGraphicFramePr>
               <a:graphicFrameLocks xmlns:a="http://schemas.openxmlformats.org/drawingml/2006/main" noChangeAspect="1"/>
             </wp:cNvGraphicFramePr>
@@ -930,7 +939,7 @@
               <a:graphicData uri="http://schemas.openxmlformats.org/drawingml/2006/picture">
                 <pic:pic xmlns:pic="http://schemas.openxmlformats.org/drawingml/2006/picture">
                   <pic:nvPicPr>
-                    <pic:cNvPr id="0" name="Picture 1" descr="C:\Users\Claudia\Dropbox\Concordia\Winter 2016\SOEN 341\Project\Deliverable 2 Sequence Diagrams\System Sequence Diagrams\UC7.png"/>
+                    <pic:cNvPr id="0" name="Picture 3" descr="C:\Users\Claudia\Dropbox\Concordia\Winter 2016\SOEN 341\Project\Deliverable 2 Sequence Diagrams\System Sequence Diagrams\UC7.png"/>
                     <pic:cNvPicPr>
                       <a:picLocks noChangeAspect="1" noChangeArrowheads="1"/>
                     </pic:cNvPicPr>
@@ -951,7 +960,7 @@
                   <pic:spPr bwMode="auto">
                     <a:xfrm>
                       <a:off x="0" y="0"/>
-                      <a:ext cx="5943600" cy="3929380"/>
+                      <a:ext cx="5943600" cy="3929430"/>
                     </a:xfrm>
                     <a:prstGeom prst="rect">
                       <a:avLst/>
@@ -1034,6 +1043,7 @@
                 <w:lang w:val="en-CA"/>
               </w:rPr>
             </w:pPr>
+            <w:proofErr w:type="spellStart"/>
             <w:r>
               <w:rPr>
                 <w:rFonts w:eastAsia="Calibri" w:cs="Arial"/>
@@ -1042,6 +1052,7 @@
               </w:rPr>
               <w:t>getAllSavedSchedules</w:t>
             </w:r>
+            <w:proofErr w:type="spellEnd"/>
           </w:p>
         </w:tc>
       </w:tr>
@@ -1242,12 +1253,60 @@
                 <w:lang w:val="en-CA"/>
               </w:rPr>
             </w:pPr>
-            <w:r>
-              <w:rPr>
-                <w:rFonts w:eastAsia="Calibri" w:cs="Arial"/>
-                <w:lang w:val="en-CA"/>
-              </w:rPr>
-              <w:t>viewSavedSchedules(studentID: long)</w:t>
+            <w:proofErr w:type="spellStart"/>
+            <w:r>
+              <w:rPr>
+                <w:rFonts w:eastAsia="Calibri" w:cs="Arial"/>
+                <w:lang w:val="en-CA"/>
+              </w:rPr>
+              <w:t>viewSavedSchedules</w:t>
+            </w:r>
+            <w:proofErr w:type="spellEnd"/>
+            <w:r>
+              <w:rPr>
+                <w:rFonts w:eastAsia="Calibri" w:cs="Arial"/>
+                <w:lang w:val="en-CA"/>
+              </w:rPr>
+              <w:t>(</w:t>
+            </w:r>
+            <w:proofErr w:type="spellStart"/>
+            <w:r>
+              <w:rPr>
+                <w:rFonts w:eastAsia="Calibri" w:cs="Arial"/>
+                <w:lang w:val="en-CA"/>
+              </w:rPr>
+              <w:t>studentID</w:t>
+            </w:r>
+            <w:proofErr w:type="spellEnd"/>
+            <w:r>
+              <w:rPr>
+                <w:rFonts w:eastAsia="Calibri" w:cs="Arial"/>
+                <w:lang w:val="en-CA"/>
+              </w:rPr>
+              <w:t>: long)</w:t>
+            </w:r>
+            <w:r>
+              <w:rPr>
+                <w:rFonts w:eastAsia="Calibri" w:cs="Arial"/>
+                <w:lang w:val="en-CA"/>
+              </w:rPr>
+              <w:t xml:space="preserve"> : list&lt;</w:t>
+            </w:r>
+            <w:proofErr w:type="spellStart"/>
+            <w:r>
+              <w:rPr>
+                <w:rFonts w:eastAsia="Calibri" w:cs="Arial"/>
+                <w:lang w:val="en-CA"/>
+              </w:rPr>
+              <w:t>SavedSchedule</w:t>
+            </w:r>
+            <w:proofErr w:type="spellEnd"/>
+            <w:r>
+              <w:rPr>
+                <w:rFonts w:eastAsia="Calibri" w:cs="Arial"/>
+                <w:lang w:val="en-CA"/>
+              </w:rPr>
+              <w:t>&gt;</w:t>
             </w:r>
           </w:p>
         </w:tc>
@@ -1469,10 +1528,10 @@
         </w:rPr>
         <w:lastRenderedPageBreak/>
         <w:drawing>
-          <wp:inline distT="0" distB="0" distL="0" distR="0" wp14:anchorId="70EE7429" wp14:editId="06EB486D">
-            <wp:extent cx="5943600" cy="2493313"/>
-            <wp:effectExtent l="0" t="0" r="0" b="2540"/>
-            <wp:docPr id="3" name="Picture 3" descr="C:\Users\Claudia\Dropbox\Concordia\Winter 2016\SOEN 341\Project\Deliverable 2 Sequence Diagrams\Contract Sequence Diagrams\UC7\getAllSavedSchedules.png"/>
+          <wp:inline distT="0" distB="0" distL="0" distR="0">
+            <wp:extent cx="5943600" cy="2679895"/>
+            <wp:effectExtent l="0" t="0" r="0" b="0"/>
+            <wp:docPr id="25" name="Picture 25" descr="C:\Users\Claudia\Dropbox\Concordia\Winter 2016\SOEN 341\Project\Deliverable 2 Sequence Diagrams\Contract Sequence Diagrams\UC7\getAllSavedSchedules.png"/>
             <wp:cNvGraphicFramePr>
               <a:graphicFrameLocks xmlns:a="http://schemas.openxmlformats.org/drawingml/2006/main" noChangeAspect="1"/>
             </wp:cNvGraphicFramePr>
@@ -1480,7 +1539,7 @@
               <a:graphicData uri="http://schemas.openxmlformats.org/drawingml/2006/picture">
                 <pic:pic xmlns:pic="http://schemas.openxmlformats.org/drawingml/2006/picture">
                   <pic:nvPicPr>
-                    <pic:cNvPr id="0" name="Picture 3" descr="C:\Users\Claudia\Dropbox\Concordia\Winter 2016\SOEN 341\Project\Deliverable 2 Sequence Diagrams\Contract Sequence Diagrams\UC7\getAllSavedSchedules.png"/>
+                    <pic:cNvPr id="0" name="Picture 9" descr="C:\Users\Claudia\Dropbox\Concordia\Winter 2016\SOEN 341\Project\Deliverable 2 Sequence Diagrams\Contract Sequence Diagrams\UC7\getAllSavedSchedules.png"/>
                     <pic:cNvPicPr>
                       <a:picLocks noChangeAspect="1" noChangeArrowheads="1"/>
                     </pic:cNvPicPr>
@@ -1501,7 +1560,7 @@
                   <pic:spPr bwMode="auto">
                     <a:xfrm>
                       <a:off x="0" y="0"/>
-                      <a:ext cx="5943600" cy="2493313"/>
+                      <a:ext cx="5943600" cy="2679895"/>
                     </a:xfrm>
                     <a:prstGeom prst="rect">
                       <a:avLst/>
@@ -1580,6 +1639,7 @@
                 <w:lang w:val="en-CA"/>
               </w:rPr>
             </w:pPr>
+            <w:proofErr w:type="spellStart"/>
             <w:r>
               <w:rPr>
                 <w:rFonts w:eastAsia="Calibri" w:cs="Arial"/>
@@ -1588,6 +1648,7 @@
               </w:rPr>
               <w:t>getSavedSchedule</w:t>
             </w:r>
+            <w:proofErr w:type="spellEnd"/>
           </w:p>
         </w:tc>
       </w:tr>
@@ -1788,12 +1849,44 @@
                 <w:lang w:val="en-CA"/>
               </w:rPr>
             </w:pPr>
-            <w:r>
-              <w:rPr>
-                <w:rFonts w:eastAsia="Calibri" w:cs="Arial"/>
-                <w:lang w:val="en-CA"/>
-              </w:rPr>
-              <w:t>getSavedSchedule(scheduleID: long)</w:t>
+            <w:proofErr w:type="spellStart"/>
+            <w:r>
+              <w:rPr>
+                <w:rFonts w:eastAsia="Calibri" w:cs="Arial"/>
+                <w:lang w:val="en-CA"/>
+              </w:rPr>
+              <w:t>getSavedSchedule</w:t>
+            </w:r>
+            <w:proofErr w:type="spellEnd"/>
+            <w:r>
+              <w:rPr>
+                <w:rFonts w:eastAsia="Calibri" w:cs="Arial"/>
+                <w:lang w:val="en-CA"/>
+              </w:rPr>
+              <w:t>(</w:t>
+            </w:r>
+            <w:proofErr w:type="spellStart"/>
+            <w:r>
+              <w:rPr>
+                <w:rFonts w:eastAsia="Calibri" w:cs="Arial"/>
+                <w:lang w:val="en-CA"/>
+              </w:rPr>
+              <w:t>scheduleID</w:t>
+            </w:r>
+            <w:proofErr w:type="spellEnd"/>
+            <w:r>
+              <w:rPr>
+                <w:rFonts w:eastAsia="Calibri" w:cs="Arial"/>
+                <w:lang w:val="en-CA"/>
+              </w:rPr>
+              <w:t>: long)</w:t>
+            </w:r>
+            <w:r>
+              <w:rPr>
+                <w:rFonts w:eastAsia="Calibri" w:cs="Arial"/>
+                <w:lang w:val="en-CA"/>
+              </w:rPr>
+              <w:t xml:space="preserve"> : Schedule</w:t>
             </w:r>
           </w:p>
         </w:tc>
@@ -2014,10 +2107,10 @@
         </w:rPr>
         <w:lastRenderedPageBreak/>
         <w:drawing>
-          <wp:inline distT="0" distB="0" distL="0" distR="0" wp14:anchorId="6F0CED28" wp14:editId="5DF30C6B">
-            <wp:extent cx="5943600" cy="2611120"/>
+          <wp:inline distT="0" distB="0" distL="0" distR="0">
+            <wp:extent cx="5943600" cy="2788060"/>
             <wp:effectExtent l="0" t="0" r="0" b="0"/>
-            <wp:docPr id="5" name="Picture 5" descr="C:\Users\Claudia\Dropbox\Concordia\Winter 2016\SOEN 341\Project\Deliverable 2 Sequence Diagrams\Contract Sequence Diagrams\UC7\getSavedSchedule.png"/>
+            <wp:docPr id="26" name="Picture 26" descr="C:\Users\Claudia\Dropbox\Concordia\Winter 2016\SOEN 341\Project\Deliverable 2 Sequence Diagrams\Contract Sequence Diagrams\UC7\getSavedSchedule.png"/>
             <wp:cNvGraphicFramePr>
               <a:graphicFrameLocks xmlns:a="http://schemas.openxmlformats.org/drawingml/2006/main" noChangeAspect="1"/>
             </wp:cNvGraphicFramePr>
@@ -2025,7 +2118,7 @@
               <a:graphicData uri="http://schemas.openxmlformats.org/drawingml/2006/picture">
                 <pic:pic xmlns:pic="http://schemas.openxmlformats.org/drawingml/2006/picture">
                   <pic:nvPicPr>
-                    <pic:cNvPr id="0" name="Picture 5" descr="C:\Users\Claudia\Dropbox\Concordia\Winter 2016\SOEN 341\Project\Deliverable 2 Sequence Diagrams\Contract Sequence Diagrams\UC7\getSavedSchedule.png"/>
+                    <pic:cNvPr id="0" name="Picture 10" descr="C:\Users\Claudia\Dropbox\Concordia\Winter 2016\SOEN 341\Project\Deliverable 2 Sequence Diagrams\Contract Sequence Diagrams\UC7\getSavedSchedule.png"/>
                     <pic:cNvPicPr>
                       <a:picLocks noChangeAspect="1" noChangeArrowheads="1"/>
                     </pic:cNvPicPr>
@@ -2046,7 +2139,7 @@
                   <pic:spPr bwMode="auto">
                     <a:xfrm>
                       <a:off x="0" y="0"/>
-                      <a:ext cx="5943600" cy="2611120"/>
+                      <a:ext cx="5943600" cy="2788060"/>
                     </a:xfrm>
                     <a:prstGeom prst="rect">
                       <a:avLst/>
@@ -2263,8 +2356,17 @@
                 <w:rFonts w:eastAsia="Calibri" w:cs="Arial"/>
                 <w:lang w:val="en-CA"/>
               </w:rPr>
-              <w:t>Erin Benderoff</w:t>
-            </w:r>
+              <w:t xml:space="preserve">Erin </w:t>
+            </w:r>
+            <w:proofErr w:type="spellStart"/>
+            <w:r>
+              <w:rPr>
+                <w:rFonts w:eastAsia="Calibri" w:cs="Arial"/>
+                <w:lang w:val="en-CA"/>
+              </w:rPr>
+              <w:t>Benderoff</w:t>
+            </w:r>
+            <w:proofErr w:type="spellEnd"/>
           </w:p>
         </w:tc>
         <w:tc>
@@ -2890,7 +2992,6 @@
         <w:t>5.8.2 System Sequence Diagram</w:t>
       </w:r>
     </w:p>
-    <w:p/>
     <w:p>
       <w:r>
         <w:rPr>
@@ -2899,10 +3000,10 @@
         </w:rPr>
         <w:lastRenderedPageBreak/>
         <w:drawing>
-          <wp:inline distT="0" distB="0" distL="0" distR="0" wp14:anchorId="2B1FAAFE" wp14:editId="78EFA37E">
+          <wp:inline distT="0" distB="0" distL="0" distR="0">
             <wp:extent cx="5915025" cy="3095625"/>
             <wp:effectExtent l="0" t="0" r="0" b="0"/>
-            <wp:docPr id="12" name="Picture 12" descr="C:\Users\Claudia\Dropbox\Concordia\Winter 2016\SOEN 341\Project\Deliverable 2 Sequence Diagrams\System Sequence Diagrams\UC8.png"/>
+            <wp:docPr id="11" name="Picture 11" descr="C:\Users\Claudia\Dropbox\Concordia\Winter 2016\SOEN 341\Project\Deliverable 2 Sequence Diagrams\System Sequence Diagrams\UC8.png"/>
             <wp:cNvGraphicFramePr>
               <a:graphicFrameLocks xmlns:a="http://schemas.openxmlformats.org/drawingml/2006/main" noChangeAspect="1"/>
             </wp:cNvGraphicFramePr>
@@ -2910,7 +3011,7 @@
               <a:graphicData uri="http://schemas.openxmlformats.org/drawingml/2006/picture">
                 <pic:pic xmlns:pic="http://schemas.openxmlformats.org/drawingml/2006/picture">
                   <pic:nvPicPr>
-                    <pic:cNvPr id="0" name="Picture 6" descr="C:\Users\Claudia\Dropbox\Concordia\Winter 2016\SOEN 341\Project\Deliverable 2 Sequence Diagrams\System Sequence Diagrams\UC8.png"/>
+                    <pic:cNvPr id="0" name="Picture 4" descr="C:\Users\Claudia\Dropbox\Concordia\Winter 2016\SOEN 341\Project\Deliverable 2 Sequence Diagrams\System Sequence Diagrams\UC8.png"/>
                     <pic:cNvPicPr>
                       <a:picLocks noChangeAspect="1" noChangeArrowheads="1"/>
                     </pic:cNvPicPr>
@@ -3014,6 +3115,7 @@
                 <w:lang w:val="en-CA"/>
               </w:rPr>
             </w:pPr>
+            <w:proofErr w:type="spellStart"/>
             <w:r>
               <w:rPr>
                 <w:rFonts w:eastAsia="Calibri" w:cs="Arial"/>
@@ -3022,6 +3124,7 @@
               </w:rPr>
               <w:t>viewAcademicRecord</w:t>
             </w:r>
+            <w:proofErr w:type="spellEnd"/>
           </w:p>
         </w:tc>
       </w:tr>
@@ -3222,12 +3325,44 @@
                 <w:lang w:val="en-CA"/>
               </w:rPr>
             </w:pPr>
-            <w:r>
-              <w:rPr>
-                <w:rFonts w:eastAsia="Calibri" w:cs="Arial"/>
-                <w:lang w:val="en-CA"/>
-              </w:rPr>
-              <w:t>viewAcademicRecord (studentID: long)</w:t>
+            <w:proofErr w:type="spellStart"/>
+            <w:r>
+              <w:rPr>
+                <w:rFonts w:eastAsia="Calibri" w:cs="Arial"/>
+                <w:lang w:val="en-CA"/>
+              </w:rPr>
+              <w:t>viewAcademicRecord</w:t>
+            </w:r>
+            <w:proofErr w:type="spellEnd"/>
+            <w:r>
+              <w:rPr>
+                <w:rFonts w:eastAsia="Calibri" w:cs="Arial"/>
+                <w:lang w:val="en-CA"/>
+              </w:rPr>
+              <w:t xml:space="preserve"> (</w:t>
+            </w:r>
+            <w:proofErr w:type="spellStart"/>
+            <w:r>
+              <w:rPr>
+                <w:rFonts w:eastAsia="Calibri" w:cs="Arial"/>
+                <w:lang w:val="en-CA"/>
+              </w:rPr>
+              <w:t>studentID</w:t>
+            </w:r>
+            <w:proofErr w:type="spellEnd"/>
+            <w:r>
+              <w:rPr>
+                <w:rFonts w:eastAsia="Calibri" w:cs="Arial"/>
+                <w:lang w:val="en-CA"/>
+              </w:rPr>
+              <w:t>: long)</w:t>
+            </w:r>
+            <w:r>
+              <w:rPr>
+                <w:rFonts w:eastAsia="Calibri" w:cs="Arial"/>
+                <w:lang w:val="en-CA"/>
+              </w:rPr>
+              <w:t xml:space="preserve"> : list&lt;Course&gt;</w:t>
             </w:r>
           </w:p>
         </w:tc>
@@ -3429,50 +3564,20 @@
               <w:rPr>
                 <w:rFonts w:eastAsia="Calibri" w:cs="Arial"/>
               </w:rPr>
-              <w:t xml:space="preserve">record </w:t>
+              <w:t>list of classes passed</w:t>
             </w:r>
             <w:r>
               <w:rPr>
                 <w:rFonts w:eastAsia="Calibri" w:cs="Arial"/>
                 <w:i/>
               </w:rPr>
-              <w:t xml:space="preserve">acr </w:t>
+              <w:t xml:space="preserve"> </w:t>
             </w:r>
             <w:r>
               <w:rPr>
                 <w:rFonts w:eastAsia="Calibri" w:cs="Arial"/>
               </w:rPr>
               <w:t>is dynamically created for the student (instance creation)</w:t>
-            </w:r>
-          </w:p>
-          <w:p>
-            <w:pPr>
-              <w:pStyle w:val="ListParagraph"/>
-              <w:numPr>
-                <w:ilvl w:val="0"/>
-                <w:numId w:val="3"/>
-              </w:numPr>
-              <w:spacing w:before="120" w:after="160" w:line="360" w:lineRule="auto"/>
-              <w:cnfStyle w:val="000000000000" w:firstRow="0" w:lastRow="0" w:firstColumn="0" w:lastColumn="0" w:oddVBand="0" w:evenVBand="0" w:oddHBand="0" w:evenHBand="0" w:firstRowFirstColumn="0" w:firstRowLastColumn="0" w:lastRowFirstColumn="0" w:lastRowLastColumn="0"/>
-              <w:rPr>
-                <w:rFonts w:eastAsia="Calibri" w:cs="Arial"/>
-                <w:lang w:val="en-CA"/>
-              </w:rPr>
-            </w:pPr>
-            <w:r>
-              <w:rPr>
-                <w:rFonts w:eastAsia="Calibri" w:cs="Arial"/>
-                <w:i/>
-                <w:lang w:val="en-CA"/>
-              </w:rPr>
-              <w:t xml:space="preserve">Acr </w:t>
-            </w:r>
-            <w:r>
-              <w:rPr>
-                <w:rFonts w:eastAsia="Calibri" w:cs="Arial"/>
-                <w:lang w:val="en-CA"/>
-              </w:rPr>
-              <w:t xml:space="preserve">is associated to the student by the studentID (association formed) </w:t>
             </w:r>
           </w:p>
         </w:tc>
@@ -3488,9 +3593,9 @@
         <w:lastRenderedPageBreak/>
         <w:drawing>
           <wp:inline distT="0" distB="0" distL="0" distR="0">
-            <wp:extent cx="6477000" cy="2105193"/>
-            <wp:effectExtent l="0" t="0" r="0" b="9525"/>
-            <wp:docPr id="22" name="Picture 22" descr="C:\Users\Claudia\Dropbox\Concordia\Winter 2016\SOEN 341\Project\Deliverable 2 Sequence Diagrams\Contract Sequence Diagrams\UC8\viewAcademicRecord.png"/>
+            <wp:extent cx="5943600" cy="2450498"/>
+            <wp:effectExtent l="0" t="0" r="0" b="0"/>
+            <wp:docPr id="27" name="Picture 27" descr="C:\Users\Claudia\Dropbox\Concordia\Winter 2016\SOEN 341\Project\Deliverable 2 Sequence Diagrams\Contract Sequence Diagrams\UC8\viewAcademicRecord.png"/>
             <wp:cNvGraphicFramePr>
               <a:graphicFrameLocks xmlns:a="http://schemas.openxmlformats.org/drawingml/2006/main" noChangeAspect="1"/>
             </wp:cNvGraphicFramePr>
@@ -3498,7 +3603,7 @@
               <a:graphicData uri="http://schemas.openxmlformats.org/drawingml/2006/picture">
                 <pic:pic xmlns:pic="http://schemas.openxmlformats.org/drawingml/2006/picture">
                   <pic:nvPicPr>
-                    <pic:cNvPr id="0" name="Picture 13" descr="C:\Users\Claudia\Dropbox\Concordia\Winter 2016\SOEN 341\Project\Deliverable 2 Sequence Diagrams\Contract Sequence Diagrams\UC8\viewAcademicRecord.png"/>
+                    <pic:cNvPr id="0" name="Picture 11" descr="C:\Users\Claudia\Dropbox\Concordia\Winter 2016\SOEN 341\Project\Deliverable 2 Sequence Diagrams\Contract Sequence Diagrams\UC8\viewAcademicRecord.png"/>
                     <pic:cNvPicPr>
                       <a:picLocks noChangeAspect="1" noChangeArrowheads="1"/>
                     </pic:cNvPicPr>
@@ -3519,7 +3624,7 @@
                   <pic:spPr bwMode="auto">
                     <a:xfrm>
                       <a:off x="0" y="0"/>
-                      <a:ext cx="6493348" cy="2110506"/>
+                      <a:ext cx="5943600" cy="2450498"/>
                     </a:xfrm>
                     <a:prstGeom prst="rect">
                       <a:avLst/>
@@ -3555,8 +3660,10 @@
     <w:p/>
     <w:p/>
     <w:p/>
+    <w:p/>
     <w:p>
       <w:r>
+        <w:lastRenderedPageBreak/>
         <w:t>5.9 Use Case 9 – Drop Course</w:t>
       </w:r>
     </w:p>
@@ -3602,7 +3709,6 @@
                 <w:rFonts w:cs="Arial"/>
                 <w:color w:val="D9D9D9" w:themeColor="background1" w:themeShade="D9"/>
               </w:rPr>
-              <w:lastRenderedPageBreak/>
               <w:t>Use Case ID:</w:t>
             </w:r>
           </w:p>
@@ -3736,8 +3842,17 @@
                 <w:rFonts w:eastAsia="Calibri" w:cs="Arial"/>
                 <w:lang w:val="en-CA"/>
               </w:rPr>
-              <w:t>Erin Benderoff</w:t>
-            </w:r>
+              <w:t xml:space="preserve">Erin </w:t>
+            </w:r>
+            <w:proofErr w:type="spellStart"/>
+            <w:r>
+              <w:rPr>
+                <w:rFonts w:eastAsia="Calibri" w:cs="Arial"/>
+                <w:lang w:val="en-CA"/>
+              </w:rPr>
+              <w:t>Benderoff</w:t>
+            </w:r>
+            <w:proofErr w:type="spellEnd"/>
           </w:p>
         </w:tc>
         <w:tc>
@@ -4584,6 +4699,7 @@
     <w:p/>
     <w:p>
       <w:r>
+        <w:lastRenderedPageBreak/>
         <w:t xml:space="preserve">5.9.5 System Sequence Diagram </w:t>
       </w:r>
     </w:p>
@@ -4593,12 +4709,11 @@
           <w:noProof/>
           <w:lang w:eastAsia="en-CA"/>
         </w:rPr>
-        <w:lastRenderedPageBreak/>
         <w:drawing>
-          <wp:inline distT="0" distB="0" distL="0" distR="0" wp14:anchorId="2B7958FF" wp14:editId="69580973">
-            <wp:extent cx="5943600" cy="4161155"/>
+          <wp:inline distT="0" distB="0" distL="0" distR="0">
+            <wp:extent cx="5943600" cy="4285692"/>
             <wp:effectExtent l="0" t="0" r="0" b="0"/>
-            <wp:docPr id="23" name="Picture 23" descr="C:\Users\Claudia\Dropbox\Concordia\Winter 2016\SOEN 341\Project\Deliverable 2 Sequence Diagrams\System Sequence Diagrams\UC9.png"/>
+            <wp:docPr id="13" name="Picture 13" descr="C:\Users\Claudia\Dropbox\Concordia\Winter 2016\SOEN 341\Project\Deliverable 2 Sequence Diagrams\System Sequence Diagrams\UC9.png"/>
             <wp:cNvGraphicFramePr>
               <a:graphicFrameLocks xmlns:a="http://schemas.openxmlformats.org/drawingml/2006/main" noChangeAspect="1"/>
             </wp:cNvGraphicFramePr>
@@ -4606,7 +4721,7 @@
               <a:graphicData uri="http://schemas.openxmlformats.org/drawingml/2006/picture">
                 <pic:pic xmlns:pic="http://schemas.openxmlformats.org/drawingml/2006/picture">
                   <pic:nvPicPr>
-                    <pic:cNvPr id="0" name="Picture 8" descr="C:\Users\Claudia\Dropbox\Concordia\Winter 2016\SOEN 341\Project\Deliverable 2 Sequence Diagrams\System Sequence Diagrams\UC9.png"/>
+                    <pic:cNvPr id="0" name="Picture 5" descr="C:\Users\Claudia\Dropbox\Concordia\Winter 2016\SOEN 341\Project\Deliverable 2 Sequence Diagrams\System Sequence Diagrams\UC9.png"/>
                     <pic:cNvPicPr>
                       <a:picLocks noChangeAspect="1" noChangeArrowheads="1"/>
                     </pic:cNvPicPr>
@@ -4627,7 +4742,7 @@
                   <pic:spPr bwMode="auto">
                     <a:xfrm>
                       <a:off x="0" y="0"/>
-                      <a:ext cx="5943600" cy="4161155"/>
+                      <a:ext cx="5943600" cy="4285692"/>
                     </a:xfrm>
                     <a:prstGeom prst="rect">
                       <a:avLst/>
@@ -4711,6 +4826,7 @@
                 <w:lang w:val="en-CA"/>
               </w:rPr>
             </w:pPr>
+            <w:proofErr w:type="spellStart"/>
             <w:r>
               <w:rPr>
                 <w:rFonts w:eastAsia="Calibri" w:cs="Arial"/>
@@ -4719,6 +4835,7 @@
               </w:rPr>
               <w:t>getSavedSchedule</w:t>
             </w:r>
+            <w:proofErr w:type="spellEnd"/>
           </w:p>
         </w:tc>
       </w:tr>
@@ -4919,12 +5036,37 @@
                 <w:lang w:val="en-CA"/>
               </w:rPr>
             </w:pPr>
-            <w:r>
-              <w:rPr>
-                <w:rFonts w:eastAsia="Calibri" w:cs="Arial"/>
-                <w:lang w:val="en-CA"/>
-              </w:rPr>
-              <w:t>getSavedSchedule(scheduleID: long)</w:t>
+            <w:proofErr w:type="spellStart"/>
+            <w:r>
+              <w:rPr>
+                <w:rFonts w:eastAsia="Calibri" w:cs="Arial"/>
+                <w:lang w:val="en-CA"/>
+              </w:rPr>
+              <w:t>getSavedSchedule</w:t>
+            </w:r>
+            <w:proofErr w:type="spellEnd"/>
+            <w:r>
+              <w:rPr>
+                <w:rFonts w:eastAsia="Calibri" w:cs="Arial"/>
+                <w:lang w:val="en-CA"/>
+              </w:rPr>
+              <w:t>(</w:t>
+            </w:r>
+            <w:proofErr w:type="spellStart"/>
+            <w:r>
+              <w:rPr>
+                <w:rFonts w:eastAsia="Calibri" w:cs="Arial"/>
+                <w:lang w:val="en-CA"/>
+              </w:rPr>
+              <w:t>scheduleID</w:t>
+            </w:r>
+            <w:proofErr w:type="spellEnd"/>
+            <w:r>
+              <w:rPr>
+                <w:rFonts w:eastAsia="Calibri" w:cs="Arial"/>
+                <w:lang w:val="en-CA"/>
+              </w:rPr>
+              <w:t>: long)</w:t>
             </w:r>
           </w:p>
         </w:tc>
@@ -5146,10 +5288,10 @@
         </w:rPr>
         <w:lastRenderedPageBreak/>
         <w:drawing>
-          <wp:inline distT="0" distB="0" distL="0" distR="0" wp14:anchorId="2DB44D24" wp14:editId="79002C3A">
-            <wp:extent cx="5943600" cy="2611120"/>
+          <wp:inline distT="0" distB="0" distL="0" distR="0" wp14:anchorId="34394A2A" wp14:editId="14DEF02C">
+            <wp:extent cx="5943600" cy="2787650"/>
             <wp:effectExtent l="0" t="0" r="0" b="0"/>
-            <wp:docPr id="21" name="Picture 21" descr="C:\Users\Claudia\Dropbox\Concordia\Winter 2016\SOEN 341\Project\Deliverable 2 Sequence Diagrams\Contract Sequence Diagrams\UC7\getSavedSchedule.png"/>
+            <wp:docPr id="28" name="Picture 28" descr="C:\Users\Claudia\Dropbox\Concordia\Winter 2016\SOEN 341\Project\Deliverable 2 Sequence Diagrams\Contract Sequence Diagrams\UC7\getSavedSchedule.png"/>
             <wp:cNvGraphicFramePr>
               <a:graphicFrameLocks xmlns:a="http://schemas.openxmlformats.org/drawingml/2006/main" noChangeAspect="1"/>
             </wp:cNvGraphicFramePr>
@@ -5157,7 +5299,7 @@
               <a:graphicData uri="http://schemas.openxmlformats.org/drawingml/2006/picture">
                 <pic:pic xmlns:pic="http://schemas.openxmlformats.org/drawingml/2006/picture">
                   <pic:nvPicPr>
-                    <pic:cNvPr id="0" name="Picture 5" descr="C:\Users\Claudia\Dropbox\Concordia\Winter 2016\SOEN 341\Project\Deliverable 2 Sequence Diagrams\Contract Sequence Diagrams\UC7\getSavedSchedule.png"/>
+                    <pic:cNvPr id="0" name="Picture 10" descr="C:\Users\Claudia\Dropbox\Concordia\Winter 2016\SOEN 341\Project\Deliverable 2 Sequence Diagrams\Contract Sequence Diagrams\UC7\getSavedSchedule.png"/>
                     <pic:cNvPicPr>
                       <a:picLocks noChangeAspect="1" noChangeArrowheads="1"/>
                     </pic:cNvPicPr>
@@ -5178,7 +5320,7 @@
                   <pic:spPr bwMode="auto">
                     <a:xfrm>
                       <a:off x="0" y="0"/>
-                      <a:ext cx="5943600" cy="2611120"/>
+                      <a:ext cx="5943600" cy="2787650"/>
                     </a:xfrm>
                     <a:prstGeom prst="rect">
                       <a:avLst/>
@@ -5257,14 +5399,16 @@
                 <w:lang w:val="en-CA"/>
               </w:rPr>
             </w:pPr>
+            <w:proofErr w:type="spellStart"/>
             <w:r>
               <w:rPr>
                 <w:rFonts w:eastAsia="Calibri" w:cs="Arial"/>
                 <w:color w:val="D9D9D9" w:themeColor="background1" w:themeShade="D9"/>
                 <w:lang w:val="en-CA"/>
               </w:rPr>
-              <w:t>viewCourseInfo</w:t>
-            </w:r>
+              <w:t>getSection</w:t>
+            </w:r>
+            <w:proofErr w:type="spellEnd"/>
           </w:p>
         </w:tc>
       </w:tr>
@@ -5465,12 +5609,44 @@
                 <w:lang w:val="en-CA"/>
               </w:rPr>
             </w:pPr>
-            <w:r>
-              <w:rPr>
-                <w:rFonts w:eastAsia="Calibri" w:cs="Arial"/>
-                <w:lang w:val="en-CA"/>
-              </w:rPr>
-              <w:t>viewCourseInfo(courseID: long, sectionID: long)</w:t>
+            <w:proofErr w:type="spellStart"/>
+            <w:r>
+              <w:rPr>
+                <w:rFonts w:eastAsia="Calibri" w:cs="Arial"/>
+                <w:lang w:val="en-CA"/>
+              </w:rPr>
+              <w:t>viewCourseInfo</w:t>
+            </w:r>
+            <w:proofErr w:type="spellEnd"/>
+            <w:r>
+              <w:rPr>
+                <w:rFonts w:eastAsia="Calibri" w:cs="Arial"/>
+                <w:lang w:val="en-CA"/>
+              </w:rPr>
+              <w:t>(</w:t>
+            </w:r>
+            <w:proofErr w:type="spellStart"/>
+            <w:r>
+              <w:rPr>
+                <w:rFonts w:eastAsia="Calibri" w:cs="Arial"/>
+                <w:lang w:val="en-CA"/>
+              </w:rPr>
+              <w:t>sectionID</w:t>
+            </w:r>
+            <w:proofErr w:type="spellEnd"/>
+            <w:r>
+              <w:rPr>
+                <w:rFonts w:eastAsia="Calibri" w:cs="Arial"/>
+                <w:lang w:val="en-CA"/>
+              </w:rPr>
+              <w:t>: long)</w:t>
+            </w:r>
+            <w:r>
+              <w:rPr>
+                <w:rFonts w:eastAsia="Calibri" w:cs="Arial"/>
+                <w:lang w:val="en-CA"/>
+              </w:rPr>
+              <w:t xml:space="preserve"> : Section</w:t>
             </w:r>
           </w:p>
         </w:tc>
@@ -5690,11 +5866,12 @@
           <w:noProof/>
           <w:lang w:eastAsia="en-CA"/>
         </w:rPr>
+        <w:lastRenderedPageBreak/>
         <w:drawing>
-          <wp:inline distT="0" distB="0" distL="0" distR="0" wp14:anchorId="2BB567E9" wp14:editId="696011BC">
-            <wp:extent cx="5943600" cy="1956385"/>
-            <wp:effectExtent l="0" t="0" r="0" b="6350"/>
-            <wp:docPr id="31" name="Picture 31" descr="C:\Users\Claudia\Dropbox\Concordia\Winter 2016\SOEN 341\Project\Deliverable 2 Sequence Diagrams\Contract Sequence Diagrams\UC9\viewCourseInfo.png"/>
+          <wp:inline distT="0" distB="0" distL="0" distR="0">
+            <wp:extent cx="5943600" cy="2750542"/>
+            <wp:effectExtent l="0" t="0" r="0" b="0"/>
+            <wp:docPr id="32" name="Picture 32" descr="C:\Users\Claudia\Dropbox\Concordia\Winter 2016\SOEN 341\Project\Deliverable 2 Sequence Diagrams\Contract Sequence Diagrams\UC9\viewCourseInfo.png"/>
             <wp:cNvGraphicFramePr>
               <a:graphicFrameLocks xmlns:a="http://schemas.openxmlformats.org/drawingml/2006/main" noChangeAspect="1"/>
             </wp:cNvGraphicFramePr>
@@ -5702,7 +5879,7 @@
               <a:graphicData uri="http://schemas.openxmlformats.org/drawingml/2006/picture">
                 <pic:pic xmlns:pic="http://schemas.openxmlformats.org/drawingml/2006/picture">
                   <pic:nvPicPr>
-                    <pic:cNvPr id="0" name="Picture 12" descr="C:\Users\Claudia\Dropbox\Concordia\Winter 2016\SOEN 341\Project\Deliverable 2 Sequence Diagrams\Contract Sequence Diagrams\UC9\viewCourseInfo.png"/>
+                    <pic:cNvPr id="0" name="Picture 14" descr="C:\Users\Claudia\Dropbox\Concordia\Winter 2016\SOEN 341\Project\Deliverable 2 Sequence Diagrams\Contract Sequence Diagrams\UC9\viewCourseInfo.png"/>
                     <pic:cNvPicPr>
                       <a:picLocks noChangeAspect="1" noChangeArrowheads="1"/>
                     </pic:cNvPicPr>
@@ -5723,7 +5900,7 @@
                   <pic:spPr bwMode="auto">
                     <a:xfrm>
                       <a:off x="0" y="0"/>
-                      <a:ext cx="5943600" cy="1956385"/>
+                      <a:ext cx="5943600" cy="2750542"/>
                     </a:xfrm>
                     <a:prstGeom prst="rect">
                       <a:avLst/>
@@ -5740,6 +5917,7 @@
         </w:drawing>
       </w:r>
     </w:p>
+    <w:p/>
     <w:tbl>
       <w:tblPr>
         <w:tblStyle w:val="GridTable4-Accent5"/>
@@ -5779,7 +5957,6 @@
                 <w:color w:val="D9D9D9" w:themeColor="background1" w:themeShade="D9"/>
                 <w:lang w:val="en-CA"/>
               </w:rPr>
-              <w:lastRenderedPageBreak/>
               <w:t>Contract 9.3</w:t>
             </w:r>
           </w:p>
@@ -5802,6 +5979,7 @@
                 <w:lang w:val="en-CA"/>
               </w:rPr>
             </w:pPr>
+            <w:proofErr w:type="spellStart"/>
             <w:r>
               <w:rPr>
                 <w:rFonts w:eastAsia="Calibri" w:cs="Arial"/>
@@ -5810,6 +5988,7 @@
               </w:rPr>
               <w:t>removeCourse</w:t>
             </w:r>
+            <w:proofErr w:type="spellEnd"/>
           </w:p>
         </w:tc>
       </w:tr>
@@ -6010,12 +6189,74 @@
                 <w:lang w:val="en-CA"/>
               </w:rPr>
             </w:pPr>
-            <w:r>
-              <w:rPr>
-                <w:rFonts w:eastAsia="Calibri" w:cs="Arial"/>
-                <w:lang w:val="en-CA"/>
-              </w:rPr>
-              <w:t>removeCourse(courseID: long, sectionID: long)</w:t>
+            <w:proofErr w:type="spellStart"/>
+            <w:r>
+              <w:rPr>
+                <w:rFonts w:eastAsia="Calibri" w:cs="Arial"/>
+                <w:lang w:val="en-CA"/>
+              </w:rPr>
+              <w:t>removeCourse</w:t>
+            </w:r>
+            <w:proofErr w:type="spellEnd"/>
+            <w:r>
+              <w:rPr>
+                <w:rFonts w:eastAsia="Calibri" w:cs="Arial"/>
+                <w:lang w:val="en-CA"/>
+              </w:rPr>
+              <w:t>(</w:t>
+            </w:r>
+            <w:proofErr w:type="spellStart"/>
+            <w:r>
+              <w:rPr>
+                <w:rFonts w:eastAsia="Calibri" w:cs="Arial"/>
+                <w:lang w:val="en-CA"/>
+              </w:rPr>
+              <w:t>sectionID</w:t>
+            </w:r>
+            <w:proofErr w:type="spellEnd"/>
+            <w:r>
+              <w:rPr>
+                <w:rFonts w:eastAsia="Calibri" w:cs="Arial"/>
+                <w:lang w:val="en-CA"/>
+              </w:rPr>
+              <w:t>: long</w:t>
+            </w:r>
+            <w:r>
+              <w:rPr>
+                <w:rFonts w:eastAsia="Calibri" w:cs="Arial"/>
+                <w:lang w:val="en-CA"/>
+              </w:rPr>
+              <w:t xml:space="preserve">, </w:t>
+            </w:r>
+            <w:proofErr w:type="spellStart"/>
+            <w:r>
+              <w:rPr>
+                <w:rFonts w:eastAsia="Calibri" w:cs="Arial"/>
+                <w:lang w:val="en-CA"/>
+              </w:rPr>
+              <w:t>studentID</w:t>
+            </w:r>
+            <w:proofErr w:type="spellEnd"/>
+            <w:r>
+              <w:rPr>
+                <w:rFonts w:eastAsia="Calibri" w:cs="Arial"/>
+                <w:lang w:val="en-CA"/>
+              </w:rPr>
+              <w:t>: long</w:t>
+            </w:r>
+            <w:r>
+              <w:rPr>
+                <w:rFonts w:eastAsia="Calibri" w:cs="Arial"/>
+                <w:lang w:val="en-CA"/>
+              </w:rPr>
+              <w:t>)</w:t>
+            </w:r>
+            <w:r>
+              <w:rPr>
+                <w:rFonts w:eastAsia="Calibri" w:cs="Arial"/>
+                <w:lang w:val="en-CA"/>
+              </w:rPr>
+              <w:t xml:space="preserve"> : Schedule</w:t>
             </w:r>
           </w:p>
         </w:tc>
@@ -6327,10 +6568,10 @@
         </w:rPr>
         <w:lastRenderedPageBreak/>
         <w:drawing>
-          <wp:inline distT="0" distB="0" distL="0" distR="0" wp14:anchorId="76F8C3A5" wp14:editId="40769364">
-            <wp:extent cx="3141119" cy="8581046"/>
-            <wp:effectExtent l="0" t="0" r="2540" b="0"/>
-            <wp:docPr id="33" name="Picture 33" descr="C:\Users\Claudia\Dropbox\Concordia\Winter 2016\SOEN 341\Project\Deliverable 2 Sequence Diagrams\Contract Sequence Diagrams\UC9\removeCourse.png"/>
+          <wp:inline distT="0" distB="0" distL="0" distR="0">
+            <wp:extent cx="3464560" cy="8756363"/>
+            <wp:effectExtent l="0" t="0" r="2540" b="6985"/>
+            <wp:docPr id="35" name="Picture 35" descr="C:\Users\Claudia\Dropbox\Concordia\Winter 2016\SOEN 341\Project\Deliverable 2 Sequence Diagrams\Contract Sequence Diagrams\UC9\removeCourse.png"/>
             <wp:cNvGraphicFramePr>
               <a:graphicFrameLocks xmlns:a="http://schemas.openxmlformats.org/drawingml/2006/main" noChangeAspect="1"/>
             </wp:cNvGraphicFramePr>
@@ -6338,7 +6579,7 @@
               <a:graphicData uri="http://schemas.openxmlformats.org/drawingml/2006/picture">
                 <pic:pic xmlns:pic="http://schemas.openxmlformats.org/drawingml/2006/picture">
                   <pic:nvPicPr>
-                    <pic:cNvPr id="0" name="Picture 13" descr="C:\Users\Claudia\Dropbox\Concordia\Winter 2016\SOEN 341\Project\Deliverable 2 Sequence Diagrams\Contract Sequence Diagrams\UC9\removeCourse.png"/>
+                    <pic:cNvPr id="0" name="Picture 16" descr="C:\Users\Claudia\Dropbox\Concordia\Winter 2016\SOEN 341\Project\Deliverable 2 Sequence Diagrams\Contract Sequence Diagrams\UC9\removeCourse.png"/>
                     <pic:cNvPicPr>
                       <a:picLocks noChangeAspect="1" noChangeArrowheads="1"/>
                     </pic:cNvPicPr>
@@ -6359,7 +6600,7 @@
                   <pic:spPr bwMode="auto">
                     <a:xfrm>
                       <a:off x="0" y="0"/>
-                      <a:ext cx="3141119" cy="8581046"/>
+                      <a:ext cx="3469755" cy="8769493"/>
                     </a:xfrm>
                     <a:prstGeom prst="rect">
                       <a:avLst/>
@@ -6557,8 +6798,17 @@
                 <w:rFonts w:eastAsia="Calibri" w:cs="Arial"/>
                 <w:lang w:val="en-CA"/>
               </w:rPr>
-              <w:t>Lori Dalkin</w:t>
-            </w:r>
+              <w:t xml:space="preserve">Lori </w:t>
+            </w:r>
+            <w:proofErr w:type="spellStart"/>
+            <w:r>
+              <w:rPr>
+                <w:rFonts w:eastAsia="Calibri" w:cs="Arial"/>
+                <w:lang w:val="en-CA"/>
+              </w:rPr>
+              <w:t>Dalkin</w:t>
+            </w:r>
+            <w:proofErr w:type="spellEnd"/>
           </w:p>
         </w:tc>
         <w:tc>
@@ -7397,7 +7647,7 @@
           <wp:inline distT="0" distB="0" distL="0" distR="0">
             <wp:extent cx="5943600" cy="4297173"/>
             <wp:effectExtent l="0" t="0" r="0" b="0"/>
-            <wp:docPr id="6" name="Picture 6" descr="C:\Users\Claudia\Dropbox\Concordia\Winter 2016\SOEN 341\Project\Deliverable 2 Sequence Diagrams\System Sequence Diagrams\UC10.png"/>
+            <wp:docPr id="17" name="Picture 17" descr="C:\Users\Claudia\Dropbox\Concordia\Winter 2016\SOEN 341\Project\Deliverable 2 Sequence Diagrams\System Sequence Diagrams\UC10.png"/>
             <wp:cNvGraphicFramePr>
               <a:graphicFrameLocks xmlns:a="http://schemas.openxmlformats.org/drawingml/2006/main" noChangeAspect="1"/>
             </wp:cNvGraphicFramePr>
@@ -7405,7 +7655,7 @@
               <a:graphicData uri="http://schemas.openxmlformats.org/drawingml/2006/picture">
                 <pic:pic xmlns:pic="http://schemas.openxmlformats.org/drawingml/2006/picture">
                   <pic:nvPicPr>
-                    <pic:cNvPr id="0" name="Picture 2" descr="C:\Users\Claudia\Dropbox\Concordia\Winter 2016\SOEN 341\Project\Deliverable 2 Sequence Diagrams\System Sequence Diagrams\UC10.png"/>
+                    <pic:cNvPr id="0" name="Picture 6" descr="C:\Users\Claudia\Dropbox\Concordia\Winter 2016\SOEN 341\Project\Deliverable 2 Sequence Diagrams\System Sequence Diagrams\UC10.png"/>
                     <pic:cNvPicPr>
                       <a:picLocks noChangeAspect="1" noChangeArrowheads="1"/>
                     </pic:cNvPicPr>
@@ -7516,22 +7766,16 @@
                 <w:lang w:val="en-CA"/>
               </w:rPr>
             </w:pPr>
+            <w:proofErr w:type="spellStart"/>
             <w:r>
               <w:rPr>
                 <w:rFonts w:eastAsia="Calibri" w:cs="Arial"/>
                 <w:color w:val="D9D9D9" w:themeColor="background1" w:themeShade="D9"/>
                 <w:lang w:val="en-CA"/>
               </w:rPr>
-              <w:t>getSaved</w:t>
-            </w:r>
-            <w:r>
-              <w:rPr>
-                <w:rFonts w:eastAsia="Calibri" w:cs="Arial"/>
-                <w:color w:val="D9D9D9" w:themeColor="background1" w:themeShade="D9"/>
-                <w:lang w:val="en-CA"/>
-              </w:rPr>
-              <w:t>Schedule</w:t>
-            </w:r>
+              <w:t>getSavedSchedule</w:t>
+            </w:r>
+            <w:proofErr w:type="spellEnd"/>
           </w:p>
         </w:tc>
       </w:tr>
@@ -7732,12 +7976,53 @@
                 <w:lang w:val="en-CA"/>
               </w:rPr>
             </w:pPr>
-            <w:r>
-              <w:rPr>
-                <w:rFonts w:eastAsia="Calibri" w:cs="Arial"/>
-                <w:lang w:val="en-CA"/>
-              </w:rPr>
-              <w:t>removeCourse(courseID: long, sectionID: long)</w:t>
+            <w:proofErr w:type="spellStart"/>
+            <w:r>
+              <w:rPr>
+                <w:rFonts w:eastAsia="Calibri" w:cs="Arial"/>
+                <w:lang w:val="en-CA"/>
+              </w:rPr>
+              <w:t>removeCourse</w:t>
+            </w:r>
+            <w:proofErr w:type="spellEnd"/>
+            <w:r>
+              <w:rPr>
+                <w:rFonts w:eastAsia="Calibri" w:cs="Arial"/>
+                <w:lang w:val="en-CA"/>
+              </w:rPr>
+              <w:t>(</w:t>
+            </w:r>
+            <w:proofErr w:type="spellStart"/>
+            <w:r>
+              <w:rPr>
+                <w:rFonts w:eastAsia="Calibri" w:cs="Arial"/>
+                <w:lang w:val="en-CA"/>
+              </w:rPr>
+              <w:t>courseID</w:t>
+            </w:r>
+            <w:proofErr w:type="spellEnd"/>
+            <w:r>
+              <w:rPr>
+                <w:rFonts w:eastAsia="Calibri" w:cs="Arial"/>
+                <w:lang w:val="en-CA"/>
+              </w:rPr>
+              <w:t xml:space="preserve">: long, </w:t>
+            </w:r>
+            <w:proofErr w:type="spellStart"/>
+            <w:r>
+              <w:rPr>
+                <w:rFonts w:eastAsia="Calibri" w:cs="Arial"/>
+                <w:lang w:val="en-CA"/>
+              </w:rPr>
+              <w:t>sectionID</w:t>
+            </w:r>
+            <w:proofErr w:type="spellEnd"/>
+            <w:r>
+              <w:rPr>
+                <w:rFonts w:eastAsia="Calibri" w:cs="Arial"/>
+                <w:lang w:val="en-CA"/>
+              </w:rPr>
+              <w:t>: long)</w:t>
             </w:r>
           </w:p>
         </w:tc>
@@ -7958,10 +8243,10 @@
           <w:lang w:eastAsia="en-CA"/>
         </w:rPr>
         <w:drawing>
-          <wp:inline distT="0" distB="0" distL="0" distR="0" wp14:anchorId="6AE5E22F" wp14:editId="10230BFE">
-            <wp:extent cx="5943600" cy="2611120"/>
+          <wp:inline distT="0" distB="0" distL="0" distR="0" wp14:anchorId="7EF1BB77" wp14:editId="1AB1BBF8">
+            <wp:extent cx="5943600" cy="2787650"/>
             <wp:effectExtent l="0" t="0" r="0" b="0"/>
-            <wp:docPr id="2" name="Picture 2" descr="C:\Users\Claudia\Dropbox\Concordia\Winter 2016\SOEN 341\Project\Deliverable 2 Sequence Diagrams\Contract Sequence Diagrams\UC7\getSavedSchedule.png"/>
+            <wp:docPr id="36" name="Picture 36" descr="C:\Users\Claudia\Dropbox\Concordia\Winter 2016\SOEN 341\Project\Deliverable 2 Sequence Diagrams\Contract Sequence Diagrams\UC7\getSavedSchedule.png"/>
             <wp:cNvGraphicFramePr>
               <a:graphicFrameLocks xmlns:a="http://schemas.openxmlformats.org/drawingml/2006/main" noChangeAspect="1"/>
             </wp:cNvGraphicFramePr>
@@ -7969,7 +8254,7 @@
               <a:graphicData uri="http://schemas.openxmlformats.org/drawingml/2006/picture">
                 <pic:pic xmlns:pic="http://schemas.openxmlformats.org/drawingml/2006/picture">
                   <pic:nvPicPr>
-                    <pic:cNvPr id="0" name="Picture 5" descr="C:\Users\Claudia\Dropbox\Concordia\Winter 2016\SOEN 341\Project\Deliverable 2 Sequence Diagrams\Contract Sequence Diagrams\UC7\getSavedSchedule.png"/>
+                    <pic:cNvPr id="0" name="Picture 10" descr="C:\Users\Claudia\Dropbox\Concordia\Winter 2016\SOEN 341\Project\Deliverable 2 Sequence Diagrams\Contract Sequence Diagrams\UC7\getSavedSchedule.png"/>
                     <pic:cNvPicPr>
                       <a:picLocks noChangeAspect="1" noChangeArrowheads="1"/>
                     </pic:cNvPicPr>
@@ -7990,7 +8275,7 @@
                   <pic:spPr bwMode="auto">
                     <a:xfrm>
                       <a:off x="0" y="0"/>
-                      <a:ext cx="5943600" cy="2611120"/>
+                      <a:ext cx="5943600" cy="2787650"/>
                     </a:xfrm>
                     <a:prstGeom prst="rect">
                       <a:avLst/>
@@ -8085,6 +8370,7 @@
                 <w:lang w:val="en-CA"/>
               </w:rPr>
             </w:pPr>
+            <w:proofErr w:type="spellStart"/>
             <w:r>
               <w:rPr>
                 <w:rFonts w:eastAsia="Calibri" w:cs="Arial"/>
@@ -8093,6 +8379,7 @@
               </w:rPr>
               <w:t>searchCourse</w:t>
             </w:r>
+            <w:proofErr w:type="spellEnd"/>
           </w:p>
         </w:tc>
       </w:tr>
@@ -8293,12 +8580,44 @@
                 <w:lang w:val="en-CA"/>
               </w:rPr>
             </w:pPr>
-            <w:r>
-              <w:rPr>
-                <w:rFonts w:eastAsia="Calibri" w:cs="Arial"/>
-                <w:lang w:val="en-CA"/>
-              </w:rPr>
-              <w:t>searchCourse(courseID)</w:t>
+            <w:proofErr w:type="spellStart"/>
+            <w:r>
+              <w:rPr>
+                <w:rFonts w:eastAsia="Calibri" w:cs="Arial"/>
+                <w:lang w:val="en-CA"/>
+              </w:rPr>
+              <w:t>searchCourse</w:t>
+            </w:r>
+            <w:proofErr w:type="spellEnd"/>
+            <w:r>
+              <w:rPr>
+                <w:rFonts w:eastAsia="Calibri" w:cs="Arial"/>
+                <w:lang w:val="en-CA"/>
+              </w:rPr>
+              <w:t>(</w:t>
+            </w:r>
+            <w:proofErr w:type="spellStart"/>
+            <w:r>
+              <w:rPr>
+                <w:rFonts w:eastAsia="Calibri" w:cs="Arial"/>
+                <w:lang w:val="en-CA"/>
+              </w:rPr>
+              <w:t>courseID</w:t>
+            </w:r>
+            <w:proofErr w:type="spellEnd"/>
+            <w:r>
+              <w:rPr>
+                <w:rFonts w:eastAsia="Calibri" w:cs="Arial"/>
+                <w:lang w:val="en-CA"/>
+              </w:rPr>
+              <w:t>)</w:t>
+            </w:r>
+            <w:r>
+              <w:rPr>
+                <w:rFonts w:eastAsia="Calibri" w:cs="Arial"/>
+                <w:lang w:val="en-CA"/>
+              </w:rPr>
+              <w:t xml:space="preserve"> : list&lt;Section&gt;</w:t>
             </w:r>
           </w:p>
         </w:tc>
@@ -8520,9 +8839,9 @@
         </w:rPr>
         <w:drawing>
           <wp:inline distT="0" distB="0" distL="0" distR="0">
-            <wp:extent cx="6375435" cy="2105025"/>
-            <wp:effectExtent l="0" t="0" r="6350" b="0"/>
-            <wp:docPr id="8" name="Picture 8" descr="C:\Users\Claudia\Dropbox\Concordia\Winter 2016\SOEN 341\Project\Deliverable 2 Sequence Diagrams\Contract Sequence Diagrams\UC10\searchCourse.png"/>
+            <wp:extent cx="5943600" cy="2885331"/>
+            <wp:effectExtent l="0" t="0" r="0" b="0"/>
+            <wp:docPr id="37" name="Picture 37" descr="C:\Users\Claudia\Dropbox\Concordia\Winter 2016\SOEN 341\Project\Deliverable 2 Sequence Diagrams\Contract Sequence Diagrams\UC10\searchCourse.png"/>
             <wp:cNvGraphicFramePr>
               <a:graphicFrameLocks xmlns:a="http://schemas.openxmlformats.org/drawingml/2006/main" noChangeAspect="1"/>
             </wp:cNvGraphicFramePr>
@@ -8530,7 +8849,7 @@
               <a:graphicData uri="http://schemas.openxmlformats.org/drawingml/2006/picture">
                 <pic:pic xmlns:pic="http://schemas.openxmlformats.org/drawingml/2006/picture">
                   <pic:nvPicPr>
-                    <pic:cNvPr id="0" name="Picture 4" descr="C:\Users\Claudia\Dropbox\Concordia\Winter 2016\SOEN 341\Project\Deliverable 2 Sequence Diagrams\Contract Sequence Diagrams\UC10\searchCourse.png"/>
+                    <pic:cNvPr id="0" name="Picture 17" descr="C:\Users\Claudia\Dropbox\Concordia\Winter 2016\SOEN 341\Project\Deliverable 2 Sequence Diagrams\Contract Sequence Diagrams\UC10\searchCourse.png"/>
                     <pic:cNvPicPr>
                       <a:picLocks noChangeAspect="1" noChangeArrowheads="1"/>
                     </pic:cNvPicPr>
@@ -8551,7 +8870,7 @@
                   <pic:spPr bwMode="auto">
                     <a:xfrm>
                       <a:off x="0" y="0"/>
-                      <a:ext cx="6378340" cy="2105984"/>
+                      <a:ext cx="5943600" cy="2885331"/>
                     </a:xfrm>
                     <a:prstGeom prst="rect">
                       <a:avLst/>
@@ -8638,6 +8957,7 @@
                 <w:lang w:val="en-CA"/>
               </w:rPr>
             </w:pPr>
+            <w:proofErr w:type="spellStart"/>
             <w:r>
               <w:rPr>
                 <w:rFonts w:eastAsia="Calibri" w:cs="Arial"/>
@@ -8646,6 +8966,7 @@
               </w:rPr>
               <w:t>addCourse</w:t>
             </w:r>
+            <w:proofErr w:type="spellEnd"/>
           </w:p>
         </w:tc>
       </w:tr>
@@ -8846,12 +9167,53 @@
                 <w:lang w:val="en-CA"/>
               </w:rPr>
             </w:pPr>
-            <w:r>
-              <w:rPr>
-                <w:rFonts w:eastAsia="Calibri" w:cs="Arial"/>
-                <w:lang w:val="en-CA"/>
-              </w:rPr>
-              <w:t>addCourse (courseID, sectionID)</w:t>
+            <w:proofErr w:type="spellStart"/>
+            <w:r>
+              <w:rPr>
+                <w:rFonts w:eastAsia="Calibri" w:cs="Arial"/>
+                <w:lang w:val="en-CA"/>
+              </w:rPr>
+              <w:t>addCourse</w:t>
+            </w:r>
+            <w:proofErr w:type="spellEnd"/>
+            <w:r>
+              <w:rPr>
+                <w:rFonts w:eastAsia="Calibri" w:cs="Arial"/>
+                <w:lang w:val="en-CA"/>
+              </w:rPr>
+              <w:t xml:space="preserve"> (</w:t>
+            </w:r>
+            <w:proofErr w:type="spellStart"/>
+            <w:r>
+              <w:rPr>
+                <w:rFonts w:eastAsia="Calibri" w:cs="Arial"/>
+                <w:lang w:val="en-CA"/>
+              </w:rPr>
+              <w:t>courseID</w:t>
+            </w:r>
+            <w:proofErr w:type="spellEnd"/>
+            <w:r>
+              <w:rPr>
+                <w:rFonts w:eastAsia="Calibri" w:cs="Arial"/>
+                <w:lang w:val="en-CA"/>
+              </w:rPr>
+              <w:t xml:space="preserve">, </w:t>
+            </w:r>
+            <w:proofErr w:type="spellStart"/>
+            <w:r>
+              <w:rPr>
+                <w:rFonts w:eastAsia="Calibri" w:cs="Arial"/>
+                <w:lang w:val="en-CA"/>
+              </w:rPr>
+              <w:t>sectionID</w:t>
+            </w:r>
+            <w:proofErr w:type="spellEnd"/>
+            <w:r>
+              <w:rPr>
+                <w:rFonts w:eastAsia="Calibri" w:cs="Arial"/>
+                <w:lang w:val="en-CA"/>
+              </w:rPr>
+              <w:t>)</w:t>
             </w:r>
           </w:p>
         </w:tc>
@@ -8932,6 +9294,7 @@
               <w:rPr>
                 <w:rFonts w:cs="Arial"/>
               </w:rPr>
+              <w:lastRenderedPageBreak/>
               <w:t>Preconditions:</w:t>
             </w:r>
           </w:p>
@@ -9080,7 +9443,6 @@
               <w:rPr>
                 <w:rFonts w:cs="Arial"/>
               </w:rPr>
-              <w:lastRenderedPageBreak/>
               <w:t>Post-conditions:</w:t>
             </w:r>
           </w:p>
@@ -9184,9 +9546,9 @@
         <w:lastRenderedPageBreak/>
         <w:drawing>
           <wp:inline distT="0" distB="0" distL="0" distR="0">
-            <wp:extent cx="4171950" cy="8947955"/>
-            <wp:effectExtent l="0" t="0" r="0" b="5715"/>
-            <wp:docPr id="9" name="Picture 9" descr="C:\Users\Claudia\Dropbox\Concordia\Winter 2016\SOEN 341\Project\Deliverable 2 Sequence Diagrams\Contract Sequence Diagrams\UC10\addCourse.png"/>
+            <wp:extent cx="4076700" cy="8754700"/>
+            <wp:effectExtent l="0" t="0" r="0" b="8890"/>
+            <wp:docPr id="38" name="Picture 38" descr="C:\Users\Claudia\Dropbox\Concordia\Winter 2016\SOEN 341\Project\Deliverable 2 Sequence Diagrams\Contract Sequence Diagrams\UC10\addCourse.png"/>
             <wp:cNvGraphicFramePr>
               <a:graphicFrameLocks xmlns:a="http://schemas.openxmlformats.org/drawingml/2006/main" noChangeAspect="1"/>
             </wp:cNvGraphicFramePr>
@@ -9194,7 +9556,7 @@
               <a:graphicData uri="http://schemas.openxmlformats.org/drawingml/2006/picture">
                 <pic:pic xmlns:pic="http://schemas.openxmlformats.org/drawingml/2006/picture">
                   <pic:nvPicPr>
-                    <pic:cNvPr id="0" name="Picture 5" descr="C:\Users\Claudia\Dropbox\Concordia\Winter 2016\SOEN 341\Project\Deliverable 2 Sequence Diagrams\Contract Sequence Diagrams\UC10\addCourse.png"/>
+                    <pic:cNvPr id="0" name="Picture 18" descr="C:\Users\Claudia\Dropbox\Concordia\Winter 2016\SOEN 341\Project\Deliverable 2 Sequence Diagrams\Contract Sequence Diagrams\UC10\addCourse.png"/>
                     <pic:cNvPicPr>
                       <a:picLocks noChangeAspect="1" noChangeArrowheads="1"/>
                     </pic:cNvPicPr>
@@ -9215,7 +9577,7 @@
                   <pic:spPr bwMode="auto">
                     <a:xfrm>
                       <a:off x="0" y="0"/>
-                      <a:ext cx="4178899" cy="8962859"/>
+                      <a:ext cx="4080660" cy="8763205"/>
                     </a:xfrm>
                     <a:prstGeom prst="rect">
                       <a:avLst/>
@@ -9401,7 +9763,23 @@
                 <w:rFonts w:eastAsia="Calibri"/>
                 <w:lang w:val="en-CA"/>
               </w:rPr>
-              <w:t xml:space="preserve">Lori Dalkin </w:t>
+              <w:t xml:space="preserve">Lori </w:t>
+            </w:r>
+            <w:proofErr w:type="spellStart"/>
+            <w:r>
+              <w:rPr>
+                <w:rFonts w:eastAsia="Calibri"/>
+                <w:lang w:val="en-CA"/>
+              </w:rPr>
+              <w:t>Dalkin</w:t>
+            </w:r>
+            <w:proofErr w:type="spellEnd"/>
+            <w:r>
+              <w:rPr>
+                <w:rFonts w:eastAsia="Calibri"/>
+                <w:lang w:val="en-CA"/>
+              </w:rPr>
+              <w:t xml:space="preserve"> </w:t>
             </w:r>
           </w:p>
         </w:tc>
@@ -9665,12 +10043,14 @@
             <w:r>
               <w:t xml:space="preserve"> in order to be accessed and view</w:t>
             </w:r>
+            <w:proofErr w:type="spellStart"/>
             <w:r>
               <w:rPr>
                 <w:lang w:val="en-CA"/>
               </w:rPr>
               <w:t>ed</w:t>
             </w:r>
+            <w:proofErr w:type="spellEnd"/>
             <w:r>
               <w:t xml:space="preserve"> later on by the user.</w:t>
             </w:r>
@@ -10127,9 +10507,9 @@
         </w:rPr>
         <w:drawing>
           <wp:inline distT="0" distB="0" distL="0" distR="0">
-            <wp:extent cx="5943600" cy="2923514"/>
+            <wp:extent cx="5457825" cy="3019425"/>
             <wp:effectExtent l="0" t="0" r="0" b="0"/>
-            <wp:docPr id="14" name="Picture 14" descr="C:\Users\Claudia\Dropbox\Concordia\Winter 2016\SOEN 341\Project\Deliverable 2 Sequence Diagrams\System Sequence Diagrams\UC11.png"/>
+            <wp:docPr id="20" name="Picture 20" descr="C:\Users\Claudia\Dropbox\Concordia\Winter 2016\SOEN 341\Project\Deliverable 2 Sequence Diagrams\System Sequence Diagrams\UC11.png"/>
             <wp:cNvGraphicFramePr>
               <a:graphicFrameLocks xmlns:a="http://schemas.openxmlformats.org/drawingml/2006/main" noChangeAspect="1"/>
             </wp:cNvGraphicFramePr>
@@ -10137,7 +10517,7 @@
               <a:graphicData uri="http://schemas.openxmlformats.org/drawingml/2006/picture">
                 <pic:pic xmlns:pic="http://schemas.openxmlformats.org/drawingml/2006/picture">
                   <pic:nvPicPr>
-                    <pic:cNvPr id="0" name="Picture 8" descr="C:\Users\Claudia\Dropbox\Concordia\Winter 2016\SOEN 341\Project\Deliverable 2 Sequence Diagrams\System Sequence Diagrams\UC11.png"/>
+                    <pic:cNvPr id="0" name="Picture 7" descr="C:\Users\Claudia\Dropbox\Concordia\Winter 2016\SOEN 341\Project\Deliverable 2 Sequence Diagrams\System Sequence Diagrams\UC11.png"/>
                     <pic:cNvPicPr>
                       <a:picLocks noChangeAspect="1" noChangeArrowheads="1"/>
                     </pic:cNvPicPr>
@@ -10158,7 +10538,7 @@
                   <pic:spPr bwMode="auto">
                     <a:xfrm>
                       <a:off x="0" y="0"/>
-                      <a:ext cx="5943600" cy="2923514"/>
+                      <a:ext cx="5457825" cy="3019425"/>
                     </a:xfrm>
                     <a:prstGeom prst="rect">
                       <a:avLst/>
@@ -10244,6 +10624,7 @@
                 <w:lang w:val="en-CA"/>
               </w:rPr>
             </w:pPr>
+            <w:proofErr w:type="spellStart"/>
             <w:r>
               <w:rPr>
                 <w:rFonts w:eastAsia="Calibri" w:cs="Arial"/>
@@ -10252,6 +10633,7 @@
               </w:rPr>
               <w:t>generateSchedule</w:t>
             </w:r>
+            <w:proofErr w:type="spellEnd"/>
           </w:p>
         </w:tc>
       </w:tr>
@@ -10452,12 +10834,37 @@
                 <w:lang w:val="en-CA"/>
               </w:rPr>
             </w:pPr>
-            <w:r>
-              <w:rPr>
-                <w:rFonts w:eastAsia="Calibri" w:cs="Arial"/>
-                <w:lang w:val="en-CA"/>
-              </w:rPr>
-              <w:t>generateSchedule(studentID)</w:t>
+            <w:proofErr w:type="spellStart"/>
+            <w:r>
+              <w:rPr>
+                <w:rFonts w:eastAsia="Calibri" w:cs="Arial"/>
+                <w:lang w:val="en-CA"/>
+              </w:rPr>
+              <w:t>generateSchedule</w:t>
+            </w:r>
+            <w:proofErr w:type="spellEnd"/>
+            <w:r>
+              <w:rPr>
+                <w:rFonts w:eastAsia="Calibri" w:cs="Arial"/>
+                <w:lang w:val="en-CA"/>
+              </w:rPr>
+              <w:t>(</w:t>
+            </w:r>
+            <w:proofErr w:type="spellStart"/>
+            <w:r>
+              <w:rPr>
+                <w:rFonts w:eastAsia="Calibri" w:cs="Arial"/>
+                <w:lang w:val="en-CA"/>
+              </w:rPr>
+              <w:t>studentID</w:t>
+            </w:r>
+            <w:proofErr w:type="spellEnd"/>
+            <w:r>
+              <w:rPr>
+                <w:rFonts w:eastAsia="Calibri" w:cs="Arial"/>
+                <w:lang w:val="en-CA"/>
+              </w:rPr>
+              <w:t>)</w:t>
             </w:r>
           </w:p>
         </w:tc>
@@ -10712,6 +11119,7 @@
                 <w:lang w:val="en-CA"/>
               </w:rPr>
             </w:pPr>
+            <w:proofErr w:type="spellStart"/>
             <w:r>
               <w:rPr>
                 <w:rFonts w:eastAsia="Calibri" w:cs="Arial"/>
@@ -10720,6 +11128,7 @@
               </w:rPr>
               <w:t>saveGeneratedSchedule</w:t>
             </w:r>
+            <w:proofErr w:type="spellEnd"/>
           </w:p>
         </w:tc>
       </w:tr>
@@ -10920,12 +11329,44 @@
                 <w:lang w:val="en-CA"/>
               </w:rPr>
             </w:pPr>
-            <w:r>
-              <w:rPr>
-                <w:rFonts w:eastAsia="Calibri" w:cs="Arial"/>
-                <w:lang w:val="en-CA"/>
-              </w:rPr>
-              <w:t>saveGeneratedSchedule(scheduleID)</w:t>
+            <w:proofErr w:type="spellStart"/>
+            <w:r>
+              <w:rPr>
+                <w:rFonts w:eastAsia="Calibri" w:cs="Arial"/>
+                <w:lang w:val="en-CA"/>
+              </w:rPr>
+              <w:t>saveGeneratedSchedule</w:t>
+            </w:r>
+            <w:proofErr w:type="spellEnd"/>
+            <w:r>
+              <w:rPr>
+                <w:rFonts w:eastAsia="Calibri" w:cs="Arial"/>
+                <w:lang w:val="en-CA"/>
+              </w:rPr>
+              <w:t>(</w:t>
+            </w:r>
+            <w:proofErr w:type="spellStart"/>
+            <w:r>
+              <w:rPr>
+                <w:rFonts w:eastAsia="Calibri" w:cs="Arial"/>
+                <w:lang w:val="en-CA"/>
+              </w:rPr>
+              <w:t>scheduleID</w:t>
+            </w:r>
+            <w:proofErr w:type="spellEnd"/>
+            <w:r>
+              <w:rPr>
+                <w:rFonts w:eastAsia="Calibri" w:cs="Arial"/>
+                <w:lang w:val="en-CA"/>
+              </w:rPr>
+              <w:t>)</w:t>
+            </w:r>
+            <w:r>
+              <w:rPr>
+                <w:rFonts w:eastAsia="Calibri" w:cs="Arial"/>
+                <w:lang w:val="en-CA"/>
+              </w:rPr>
+              <w:t>: list&lt;Schedule&gt;</w:t>
             </w:r>
           </w:p>
         </w:tc>
@@ -11143,6 +11584,27 @@
                 <w:rFonts w:eastAsia="Calibri" w:cs="Arial"/>
               </w:rPr>
               <w:t xml:space="preserve"> (association formed)</w:t>
+            </w:r>
+          </w:p>
+          <w:p>
+            <w:pPr>
+              <w:pStyle w:val="ListParagraph"/>
+              <w:numPr>
+                <w:ilvl w:val="0"/>
+                <w:numId w:val="3"/>
+              </w:numPr>
+              <w:spacing w:before="120" w:after="160" w:line="360" w:lineRule="auto"/>
+              <w:cnfStyle w:val="000000000000" w:firstRow="0" w:lastRow="0" w:firstColumn="0" w:lastColumn="0" w:oddVBand="0" w:evenVBand="0" w:oddHBand="0" w:evenHBand="0" w:firstRowFirstColumn="0" w:firstRowLastColumn="0" w:lastRowFirstColumn="0" w:lastRowLastColumn="0"/>
+              <w:rPr>
+                <w:rFonts w:eastAsia="Calibri" w:cs="Arial"/>
+                <w:lang w:val="en-CA"/>
+              </w:rPr>
+            </w:pPr>
+            <w:r>
+              <w:rPr>
+                <w:rFonts w:eastAsia="Calibri" w:cs="Arial"/>
+              </w:rPr>
+              <w:t>The schedule will be added to the list of saved schedules (attribute modification)</w:t>
             </w:r>
           </w:p>
         </w:tc>
@@ -11157,9 +11619,9 @@
         </w:rPr>
         <w:drawing>
           <wp:inline distT="0" distB="0" distL="0" distR="0">
-            <wp:extent cx="6308926" cy="2171700"/>
+            <wp:extent cx="5943600" cy="2616394"/>
             <wp:effectExtent l="0" t="0" r="0" b="0"/>
-            <wp:docPr id="15" name="Picture 15" descr="C:\Users\Claudia\Dropbox\Concordia\Winter 2016\SOEN 341\Project\Deliverable 2 Sequence Diagrams\Contract Sequence Diagrams\UC11\saveSchedule.png"/>
+            <wp:docPr id="43" name="Picture 43" descr="C:\Users\Claudia\Dropbox\Concordia\Winter 2016\SOEN 341\Project\Deliverable 2 Sequence Diagrams\Contract Sequence Diagrams\UC11\saveSchedule.png"/>
             <wp:cNvGraphicFramePr>
               <a:graphicFrameLocks xmlns:a="http://schemas.openxmlformats.org/drawingml/2006/main" noChangeAspect="1"/>
             </wp:cNvGraphicFramePr>
@@ -11167,7 +11629,7 @@
               <a:graphicData uri="http://schemas.openxmlformats.org/drawingml/2006/picture">
                 <pic:pic xmlns:pic="http://schemas.openxmlformats.org/drawingml/2006/picture">
                   <pic:nvPicPr>
-                    <pic:cNvPr id="0" name="Picture 9" descr="C:\Users\Claudia\Dropbox\Concordia\Winter 2016\SOEN 341\Project\Deliverable 2 Sequence Diagrams\Contract Sequence Diagrams\UC11\saveSchedule.png"/>
+                    <pic:cNvPr id="0" name="Picture 23" descr="C:\Users\Claudia\Dropbox\Concordia\Winter 2016\SOEN 341\Project\Deliverable 2 Sequence Diagrams\Contract Sequence Diagrams\UC11\saveSchedule.png"/>
                     <pic:cNvPicPr>
                       <a:picLocks noChangeAspect="1" noChangeArrowheads="1"/>
                     </pic:cNvPicPr>
@@ -11188,7 +11650,7 @@
                   <pic:spPr bwMode="auto">
                     <a:xfrm>
                       <a:off x="0" y="0"/>
-                      <a:ext cx="6315419" cy="2173935"/>
+                      <a:ext cx="5943600" cy="2616394"/>
                     </a:xfrm>
                     <a:prstGeom prst="rect">
                       <a:avLst/>
@@ -11383,7 +11845,39 @@
                 <w:rFonts w:eastAsia="Calibri"/>
                 <w:lang w:val="en-CA"/>
               </w:rPr>
-              <w:t xml:space="preserve">Bryce Drewery Schoeler </w:t>
+              <w:t xml:space="preserve">Bryce </w:t>
+            </w:r>
+            <w:proofErr w:type="spellStart"/>
+            <w:r>
+              <w:rPr>
+                <w:rFonts w:eastAsia="Calibri"/>
+                <w:lang w:val="en-CA"/>
+              </w:rPr>
+              <w:t>Drewery</w:t>
+            </w:r>
+            <w:proofErr w:type="spellEnd"/>
+            <w:r>
+              <w:rPr>
+                <w:rFonts w:eastAsia="Calibri"/>
+                <w:lang w:val="en-CA"/>
+              </w:rPr>
+              <w:t xml:space="preserve"> </w:t>
+            </w:r>
+            <w:proofErr w:type="spellStart"/>
+            <w:r>
+              <w:rPr>
+                <w:rFonts w:eastAsia="Calibri"/>
+                <w:lang w:val="en-CA"/>
+              </w:rPr>
+              <w:t>Schoeler</w:t>
+            </w:r>
+            <w:proofErr w:type="spellEnd"/>
+            <w:r>
+              <w:rPr>
+                <w:rFonts w:eastAsia="Calibri"/>
+                <w:lang w:val="en-CA"/>
+              </w:rPr>
+              <w:t xml:space="preserve"> </w:t>
             </w:r>
           </w:p>
         </w:tc>
@@ -11662,8 +12156,13 @@
               <w:t>must</w:t>
             </w:r>
             <w:r>
-              <w:t xml:space="preserve"> display th</w:t>
-            </w:r>
+              <w:t xml:space="preserve"> display </w:t>
+            </w:r>
+            <w:proofErr w:type="spellStart"/>
+            <w:r>
+              <w:t>th</w:t>
+            </w:r>
+            <w:proofErr w:type="spellEnd"/>
             <w:r>
               <w:rPr>
                 <w:lang w:val="en-CA"/>
@@ -12079,7 +12578,7 @@
           <wp:inline distT="0" distB="0" distL="0" distR="0">
             <wp:extent cx="5943600" cy="3451387"/>
             <wp:effectExtent l="0" t="0" r="0" b="0"/>
-            <wp:docPr id="16" name="Picture 16" descr="C:\Users\Claudia\Dropbox\Concordia\Winter 2016\SOEN 341\Project\Deliverable 2 Sequence Diagrams\System Sequence Diagrams\UC12.png"/>
+            <wp:docPr id="24" name="Picture 24" descr="C:\Users\Claudia\Dropbox\Concordia\Winter 2016\SOEN 341\Project\Deliverable 2 Sequence Diagrams\System Sequence Diagrams\UC12.png"/>
             <wp:cNvGraphicFramePr>
               <a:graphicFrameLocks xmlns:a="http://schemas.openxmlformats.org/drawingml/2006/main" noChangeAspect="1"/>
             </wp:cNvGraphicFramePr>
@@ -12087,7 +12586,7 @@
               <a:graphicData uri="http://schemas.openxmlformats.org/drawingml/2006/picture">
                 <pic:pic xmlns:pic="http://schemas.openxmlformats.org/drawingml/2006/picture">
                   <pic:nvPicPr>
-                    <pic:cNvPr id="0" name="Picture 10" descr="C:\Users\Claudia\Dropbox\Concordia\Winter 2016\SOEN 341\Project\Deliverable 2 Sequence Diagrams\System Sequence Diagrams\UC12.png"/>
+                    <pic:cNvPr id="0" name="Picture 8" descr="C:\Users\Claudia\Dropbox\Concordia\Winter 2016\SOEN 341\Project\Deliverable 2 Sequence Diagrams\System Sequence Diagrams\UC12.png"/>
                     <pic:cNvPicPr>
                       <a:picLocks noChangeAspect="1" noChangeArrowheads="1"/>
                     </pic:cNvPicPr>
@@ -12191,6 +12690,7 @@
                 <w:lang w:val="en-CA"/>
               </w:rPr>
             </w:pPr>
+            <w:proofErr w:type="spellStart"/>
             <w:r>
               <w:rPr>
                 <w:rFonts w:eastAsia="Calibri" w:cs="Arial"/>
@@ -12199,6 +12699,7 @@
               </w:rPr>
               <w:t>getSavedSchedule</w:t>
             </w:r>
+            <w:proofErr w:type="spellEnd"/>
           </w:p>
         </w:tc>
       </w:tr>
@@ -12399,12 +12900,37 @@
                 <w:lang w:val="en-CA"/>
               </w:rPr>
             </w:pPr>
-            <w:r>
-              <w:rPr>
-                <w:rFonts w:eastAsia="Calibri" w:cs="Arial"/>
-                <w:lang w:val="en-CA"/>
-              </w:rPr>
-              <w:t>getSavedSchedule(scheduleID)</w:t>
+            <w:proofErr w:type="spellStart"/>
+            <w:r>
+              <w:rPr>
+                <w:rFonts w:eastAsia="Calibri" w:cs="Arial"/>
+                <w:lang w:val="en-CA"/>
+              </w:rPr>
+              <w:t>getSavedSchedule</w:t>
+            </w:r>
+            <w:proofErr w:type="spellEnd"/>
+            <w:r>
+              <w:rPr>
+                <w:rFonts w:eastAsia="Calibri" w:cs="Arial"/>
+                <w:lang w:val="en-CA"/>
+              </w:rPr>
+              <w:t>(</w:t>
+            </w:r>
+            <w:proofErr w:type="spellStart"/>
+            <w:r>
+              <w:rPr>
+                <w:rFonts w:eastAsia="Calibri" w:cs="Arial"/>
+                <w:lang w:val="en-CA"/>
+              </w:rPr>
+              <w:t>scheduleID</w:t>
+            </w:r>
+            <w:proofErr w:type="spellEnd"/>
+            <w:r>
+              <w:rPr>
+                <w:rFonts w:eastAsia="Calibri" w:cs="Arial"/>
+                <w:lang w:val="en-CA"/>
+              </w:rPr>
+              <w:t>)</w:t>
             </w:r>
           </w:p>
         </w:tc>
@@ -12626,10 +13152,10 @@
         </w:rPr>
         <w:lastRenderedPageBreak/>
         <w:drawing>
-          <wp:inline distT="0" distB="0" distL="0" distR="0" wp14:anchorId="797DD68A" wp14:editId="6B9C69A3">
-            <wp:extent cx="5943600" cy="2611120"/>
+          <wp:inline distT="0" distB="0" distL="0" distR="0" wp14:anchorId="3A4DE3A9" wp14:editId="59238C08">
+            <wp:extent cx="5943600" cy="2787650"/>
             <wp:effectExtent l="0" t="0" r="0" b="0"/>
-            <wp:docPr id="18" name="Picture 18" descr="C:\Users\Claudia\Dropbox\Concordia\Winter 2016\SOEN 341\Project\Deliverable 2 Sequence Diagrams\Contract Sequence Diagrams\UC7\getSavedSchedule.png"/>
+            <wp:docPr id="44" name="Picture 44" descr="C:\Users\Claudia\Dropbox\Concordia\Winter 2016\SOEN 341\Project\Deliverable 2 Sequence Diagrams\Contract Sequence Diagrams\UC7\getSavedSchedule.png"/>
             <wp:cNvGraphicFramePr>
               <a:graphicFrameLocks xmlns:a="http://schemas.openxmlformats.org/drawingml/2006/main" noChangeAspect="1"/>
             </wp:cNvGraphicFramePr>
@@ -12637,7 +13163,7 @@
               <a:graphicData uri="http://schemas.openxmlformats.org/drawingml/2006/picture">
                 <pic:pic xmlns:pic="http://schemas.openxmlformats.org/drawingml/2006/picture">
                   <pic:nvPicPr>
-                    <pic:cNvPr id="0" name="Picture 5" descr="C:\Users\Claudia\Dropbox\Concordia\Winter 2016\SOEN 341\Project\Deliverable 2 Sequence Diagrams\Contract Sequence Diagrams\UC7\getSavedSchedule.png"/>
+                    <pic:cNvPr id="0" name="Picture 10" descr="C:\Users\Claudia\Dropbox\Concordia\Winter 2016\SOEN 341\Project\Deliverable 2 Sequence Diagrams\Contract Sequence Diagrams\UC7\getSavedSchedule.png"/>
                     <pic:cNvPicPr>
                       <a:picLocks noChangeAspect="1" noChangeArrowheads="1"/>
                     </pic:cNvPicPr>
@@ -12658,7 +13184,7 @@
                   <pic:spPr bwMode="auto">
                     <a:xfrm>
                       <a:off x="0" y="0"/>
-                      <a:ext cx="5943600" cy="2611120"/>
+                      <a:ext cx="5943600" cy="2787650"/>
                     </a:xfrm>
                     <a:prstGeom prst="rect">
                       <a:avLst/>
@@ -12737,22 +13263,16 @@
                 <w:lang w:val="en-CA"/>
               </w:rPr>
             </w:pPr>
+            <w:proofErr w:type="spellStart"/>
             <w:r>
               <w:rPr>
                 <w:rFonts w:eastAsia="Calibri" w:cs="Arial"/>
                 <w:color w:val="D9D9D9" w:themeColor="background1" w:themeShade="D9"/>
                 <w:lang w:val="en-CA"/>
               </w:rPr>
-              <w:t>selectWeek</w:t>
-            </w:r>
-            <w:r>
-              <w:rPr>
-                <w:rFonts w:eastAsia="Calibri" w:cs="Arial"/>
-                <w:color w:val="D9D9D9" w:themeColor="background1" w:themeShade="D9"/>
-                <w:lang w:val="en-CA"/>
-              </w:rPr>
-              <w:t>Schedule</w:t>
-            </w:r>
+              <w:t>selectWeekSchedule</w:t>
+            </w:r>
+            <w:proofErr w:type="spellEnd"/>
           </w:p>
         </w:tc>
       </w:tr>
@@ -12953,6 +13473,7 @@
                 <w:lang w:val="en-CA"/>
               </w:rPr>
             </w:pPr>
+            <w:proofErr w:type="spellStart"/>
             <w:r>
               <w:rPr>
                 <w:rFonts w:eastAsia="Calibri" w:cs="Arial"/>
@@ -12960,26 +13481,13 @@
               </w:rPr>
               <w:t>selectWeek</w:t>
             </w:r>
-            <w:r>
-              <w:rPr>
-                <w:rFonts w:eastAsia="Calibri" w:cs="Arial"/>
-                <w:lang w:val="en-CA"/>
-              </w:rPr>
-              <w:t>(</w:t>
-            </w:r>
-            <w:r>
-              <w:rPr>
-                <w:rFonts w:eastAsia="Calibri" w:cs="Arial"/>
-                <w:lang w:val="en-CA"/>
-              </w:rPr>
-              <w:t>date: int, month: int</w:t>
-            </w:r>
-            <w:r>
-              <w:rPr>
-                <w:rFonts w:eastAsia="Calibri" w:cs="Arial"/>
-                <w:lang w:val="en-CA"/>
-              </w:rPr>
-              <w:t>)</w:t>
+            <w:proofErr w:type="spellEnd"/>
+            <w:r>
+              <w:rPr>
+                <w:rFonts w:eastAsia="Calibri" w:cs="Arial"/>
+                <w:lang w:val="en-CA"/>
+              </w:rPr>
+              <w:t>(date: int, month: int)</w:t>
             </w:r>
           </w:p>
         </w:tc>
@@ -13188,8 +13696,6 @@
               </w:rPr>
               <w:t xml:space="preserve">None </w:t>
             </w:r>
-            <w:bookmarkStart w:id="0" w:name="_GoBack"/>
-            <w:bookmarkEnd w:id="0"/>
           </w:p>
         </w:tc>
       </w:tr>
@@ -13206,7 +13712,7 @@
           <wp:inline distT="0" distB="0" distL="0" distR="0">
             <wp:extent cx="5943600" cy="2542996"/>
             <wp:effectExtent l="0" t="0" r="0" b="0"/>
-            <wp:docPr id="19" name="Picture 19" descr="C:\Users\Claudia\Dropbox\Concordia\Winter 2016\SOEN 341\Project\Deliverable 2 Sequence Diagrams\Contract Sequence Diagrams\UC12\selectWeek.png"/>
+            <wp:docPr id="46" name="Picture 46" descr="C:\Users\Claudia\Dropbox\Concordia\Winter 2016\SOEN 341\Project\Deliverable 2 Sequence Diagrams\Contract Sequence Diagrams\UC12\selectWeek.png"/>
             <wp:cNvGraphicFramePr>
               <a:graphicFrameLocks xmlns:a="http://schemas.openxmlformats.org/drawingml/2006/main" noChangeAspect="1"/>
             </wp:cNvGraphicFramePr>
@@ -13214,7 +13720,7 @@
               <a:graphicData uri="http://schemas.openxmlformats.org/drawingml/2006/picture">
                 <pic:pic xmlns:pic="http://schemas.openxmlformats.org/drawingml/2006/picture">
                   <pic:nvPicPr>
-                    <pic:cNvPr id="0" name="Picture 11" descr="C:\Users\Claudia\Dropbox\Concordia\Winter 2016\SOEN 341\Project\Deliverable 2 Sequence Diagrams\Contract Sequence Diagrams\UC12\selectWeek.png"/>
+                    <pic:cNvPr id="0" name="Picture 25" descr="C:\Users\Claudia\Dropbox\Concordia\Winter 2016\SOEN 341\Project\Deliverable 2 Sequence Diagrams\Contract Sequence Diagrams\UC12\selectWeek.png"/>
                     <pic:cNvPicPr>
                       <a:picLocks noChangeAspect="1" noChangeArrowheads="1"/>
                     </pic:cNvPicPr>
@@ -13251,6 +13757,8 @@
           </wp:inline>
         </w:drawing>
       </w:r>
+      <w:bookmarkStart w:id="0" w:name="_GoBack"/>
+      <w:bookmarkEnd w:id="0"/>
     </w:p>
     <w:sectPr>
       <w:pgSz w:w="12240" w:h="15840"/>

</xml_diff>

<commit_message>
updated final version of Sequence Diagrams
</commit_message>
<xml_diff>
--- a/Deliverable-2/Sec5p2-dynamic-design.docx
+++ b/Deliverable-2/Sec5p2-dynamic-design.docx
@@ -173,17 +173,8 @@
                 <w:rFonts w:eastAsia="Calibri" w:cs="Arial"/>
                 <w:lang w:val="en-CA"/>
               </w:rPr>
-              <w:t xml:space="preserve">Erin </w:t>
-            </w:r>
-            <w:proofErr w:type="spellStart"/>
-            <w:r>
-              <w:rPr>
-                <w:rFonts w:eastAsia="Calibri" w:cs="Arial"/>
-                <w:lang w:val="en-CA"/>
-              </w:rPr>
-              <w:t>Benderoff</w:t>
-            </w:r>
-            <w:proofErr w:type="spellEnd"/>
+              <w:t>Erin Benderoff</w:t>
+            </w:r>
           </w:p>
         </w:tc>
         <w:tc>
@@ -1043,7 +1034,6 @@
                 <w:lang w:val="en-CA"/>
               </w:rPr>
             </w:pPr>
-            <w:proofErr w:type="spellStart"/>
             <w:r>
               <w:rPr>
                 <w:rFonts w:eastAsia="Calibri" w:cs="Arial"/>
@@ -1052,7 +1042,6 @@
               </w:rPr>
               <w:t>getAllSavedSchedules</w:t>
             </w:r>
-            <w:proofErr w:type="spellEnd"/>
           </w:p>
         </w:tc>
       </w:tr>
@@ -1253,60 +1242,19 @@
                 <w:lang w:val="en-CA"/>
               </w:rPr>
             </w:pPr>
-            <w:proofErr w:type="spellStart"/>
-            <w:r>
-              <w:rPr>
-                <w:rFonts w:eastAsia="Calibri" w:cs="Arial"/>
-                <w:lang w:val="en-CA"/>
-              </w:rPr>
-              <w:t>viewSavedSchedules</w:t>
-            </w:r>
-            <w:proofErr w:type="spellEnd"/>
-            <w:r>
-              <w:rPr>
-                <w:rFonts w:eastAsia="Calibri" w:cs="Arial"/>
-                <w:lang w:val="en-CA"/>
-              </w:rPr>
-              <w:t>(</w:t>
-            </w:r>
-            <w:proofErr w:type="spellStart"/>
-            <w:r>
-              <w:rPr>
-                <w:rFonts w:eastAsia="Calibri" w:cs="Arial"/>
-                <w:lang w:val="en-CA"/>
-              </w:rPr>
-              <w:t>studentID</w:t>
-            </w:r>
-            <w:proofErr w:type="spellEnd"/>
-            <w:r>
-              <w:rPr>
-                <w:rFonts w:eastAsia="Calibri" w:cs="Arial"/>
-                <w:lang w:val="en-CA"/>
-              </w:rPr>
-              <w:t>: long)</w:t>
-            </w:r>
-            <w:r>
-              <w:rPr>
-                <w:rFonts w:eastAsia="Calibri" w:cs="Arial"/>
-                <w:lang w:val="en-CA"/>
-              </w:rPr>
-              <w:t xml:space="preserve"> : list&lt;</w:t>
-            </w:r>
-            <w:proofErr w:type="spellStart"/>
-            <w:r>
-              <w:rPr>
-                <w:rFonts w:eastAsia="Calibri" w:cs="Arial"/>
-                <w:lang w:val="en-CA"/>
-              </w:rPr>
-              <w:t>SavedSchedule</w:t>
-            </w:r>
-            <w:proofErr w:type="spellEnd"/>
-            <w:r>
-              <w:rPr>
-                <w:rFonts w:eastAsia="Calibri" w:cs="Arial"/>
-                <w:lang w:val="en-CA"/>
-              </w:rPr>
-              <w:t>&gt;</w:t>
+            <w:r>
+              <w:rPr>
+                <w:rFonts w:eastAsia="Calibri" w:cs="Arial"/>
+                <w:lang w:val="en-CA"/>
+              </w:rPr>
+              <w:t>viewSavedSchedules(studentID: long)</w:t>
+            </w:r>
+            <w:r>
+              <w:rPr>
+                <w:rFonts w:eastAsia="Calibri" w:cs="Arial"/>
+                <w:lang w:val="en-CA"/>
+              </w:rPr>
+              <w:t xml:space="preserve"> : list&lt;SavedSchedule&gt;</w:t>
             </w:r>
           </w:p>
         </w:tc>
@@ -1639,7 +1587,6 @@
                 <w:lang w:val="en-CA"/>
               </w:rPr>
             </w:pPr>
-            <w:proofErr w:type="spellStart"/>
             <w:r>
               <w:rPr>
                 <w:rFonts w:eastAsia="Calibri" w:cs="Arial"/>
@@ -1648,7 +1595,6 @@
               </w:rPr>
               <w:t>getSavedSchedule</w:t>
             </w:r>
-            <w:proofErr w:type="spellEnd"/>
           </w:p>
         </w:tc>
       </w:tr>
@@ -1849,37 +1795,12 @@
                 <w:lang w:val="en-CA"/>
               </w:rPr>
             </w:pPr>
-            <w:proofErr w:type="spellStart"/>
-            <w:r>
-              <w:rPr>
-                <w:rFonts w:eastAsia="Calibri" w:cs="Arial"/>
-                <w:lang w:val="en-CA"/>
-              </w:rPr>
-              <w:t>getSavedSchedule</w:t>
-            </w:r>
-            <w:proofErr w:type="spellEnd"/>
-            <w:r>
-              <w:rPr>
-                <w:rFonts w:eastAsia="Calibri" w:cs="Arial"/>
-                <w:lang w:val="en-CA"/>
-              </w:rPr>
-              <w:t>(</w:t>
-            </w:r>
-            <w:proofErr w:type="spellStart"/>
-            <w:r>
-              <w:rPr>
-                <w:rFonts w:eastAsia="Calibri" w:cs="Arial"/>
-                <w:lang w:val="en-CA"/>
-              </w:rPr>
-              <w:t>scheduleID</w:t>
-            </w:r>
-            <w:proofErr w:type="spellEnd"/>
-            <w:r>
-              <w:rPr>
-                <w:rFonts w:eastAsia="Calibri" w:cs="Arial"/>
-                <w:lang w:val="en-CA"/>
-              </w:rPr>
-              <w:t>: long)</w:t>
+            <w:r>
+              <w:rPr>
+                <w:rFonts w:eastAsia="Calibri" w:cs="Arial"/>
+                <w:lang w:val="en-CA"/>
+              </w:rPr>
+              <w:t>getSavedSchedule(scheduleID: long)</w:t>
             </w:r>
             <w:r>
               <w:rPr>
@@ -2356,17 +2277,8 @@
                 <w:rFonts w:eastAsia="Calibri" w:cs="Arial"/>
                 <w:lang w:val="en-CA"/>
               </w:rPr>
-              <w:t xml:space="preserve">Erin </w:t>
-            </w:r>
-            <w:proofErr w:type="spellStart"/>
-            <w:r>
-              <w:rPr>
-                <w:rFonts w:eastAsia="Calibri" w:cs="Arial"/>
-                <w:lang w:val="en-CA"/>
-              </w:rPr>
-              <w:t>Benderoff</w:t>
-            </w:r>
-            <w:proofErr w:type="spellEnd"/>
+              <w:t>Erin Benderoff</w:t>
+            </w:r>
           </w:p>
         </w:tc>
         <w:tc>
@@ -3115,7 +3027,6 @@
                 <w:lang w:val="en-CA"/>
               </w:rPr>
             </w:pPr>
-            <w:proofErr w:type="spellStart"/>
             <w:r>
               <w:rPr>
                 <w:rFonts w:eastAsia="Calibri" w:cs="Arial"/>
@@ -3124,7 +3035,6 @@
               </w:rPr>
               <w:t>viewAcademicRecord</w:t>
             </w:r>
-            <w:proofErr w:type="spellEnd"/>
           </w:p>
         </w:tc>
       </w:tr>
@@ -3325,37 +3235,12 @@
                 <w:lang w:val="en-CA"/>
               </w:rPr>
             </w:pPr>
-            <w:proofErr w:type="spellStart"/>
-            <w:r>
-              <w:rPr>
-                <w:rFonts w:eastAsia="Calibri" w:cs="Arial"/>
-                <w:lang w:val="en-CA"/>
-              </w:rPr>
-              <w:t>viewAcademicRecord</w:t>
-            </w:r>
-            <w:proofErr w:type="spellEnd"/>
-            <w:r>
-              <w:rPr>
-                <w:rFonts w:eastAsia="Calibri" w:cs="Arial"/>
-                <w:lang w:val="en-CA"/>
-              </w:rPr>
-              <w:t xml:space="preserve"> (</w:t>
-            </w:r>
-            <w:proofErr w:type="spellStart"/>
-            <w:r>
-              <w:rPr>
-                <w:rFonts w:eastAsia="Calibri" w:cs="Arial"/>
-                <w:lang w:val="en-CA"/>
-              </w:rPr>
-              <w:t>studentID</w:t>
-            </w:r>
-            <w:proofErr w:type="spellEnd"/>
-            <w:r>
-              <w:rPr>
-                <w:rFonts w:eastAsia="Calibri" w:cs="Arial"/>
-                <w:lang w:val="en-CA"/>
-              </w:rPr>
-              <w:t>: long)</w:t>
+            <w:r>
+              <w:rPr>
+                <w:rFonts w:eastAsia="Calibri" w:cs="Arial"/>
+                <w:lang w:val="en-CA"/>
+              </w:rPr>
+              <w:t>viewAcademicRecord (studentID: long)</w:t>
             </w:r>
             <w:r>
               <w:rPr>
@@ -3842,17 +3727,8 @@
                 <w:rFonts w:eastAsia="Calibri" w:cs="Arial"/>
                 <w:lang w:val="en-CA"/>
               </w:rPr>
-              <w:t xml:space="preserve">Erin </w:t>
-            </w:r>
-            <w:proofErr w:type="spellStart"/>
-            <w:r>
-              <w:rPr>
-                <w:rFonts w:eastAsia="Calibri" w:cs="Arial"/>
-                <w:lang w:val="en-CA"/>
-              </w:rPr>
-              <w:t>Benderoff</w:t>
-            </w:r>
-            <w:proofErr w:type="spellEnd"/>
+              <w:t>Erin Benderoff</w:t>
+            </w:r>
           </w:p>
         </w:tc>
         <w:tc>
@@ -4826,7 +4702,6 @@
                 <w:lang w:val="en-CA"/>
               </w:rPr>
             </w:pPr>
-            <w:proofErr w:type="spellStart"/>
             <w:r>
               <w:rPr>
                 <w:rFonts w:eastAsia="Calibri" w:cs="Arial"/>
@@ -4835,7 +4710,6 @@
               </w:rPr>
               <w:t>getSavedSchedule</w:t>
             </w:r>
-            <w:proofErr w:type="spellEnd"/>
           </w:p>
         </w:tc>
       </w:tr>
@@ -5036,37 +4910,12 @@
                 <w:lang w:val="en-CA"/>
               </w:rPr>
             </w:pPr>
-            <w:proofErr w:type="spellStart"/>
-            <w:r>
-              <w:rPr>
-                <w:rFonts w:eastAsia="Calibri" w:cs="Arial"/>
-                <w:lang w:val="en-CA"/>
-              </w:rPr>
-              <w:t>getSavedSchedule</w:t>
-            </w:r>
-            <w:proofErr w:type="spellEnd"/>
-            <w:r>
-              <w:rPr>
-                <w:rFonts w:eastAsia="Calibri" w:cs="Arial"/>
-                <w:lang w:val="en-CA"/>
-              </w:rPr>
-              <w:t>(</w:t>
-            </w:r>
-            <w:proofErr w:type="spellStart"/>
-            <w:r>
-              <w:rPr>
-                <w:rFonts w:eastAsia="Calibri" w:cs="Arial"/>
-                <w:lang w:val="en-CA"/>
-              </w:rPr>
-              <w:t>scheduleID</w:t>
-            </w:r>
-            <w:proofErr w:type="spellEnd"/>
-            <w:r>
-              <w:rPr>
-                <w:rFonts w:eastAsia="Calibri" w:cs="Arial"/>
-                <w:lang w:val="en-CA"/>
-              </w:rPr>
-              <w:t>: long)</w:t>
+            <w:r>
+              <w:rPr>
+                <w:rFonts w:eastAsia="Calibri" w:cs="Arial"/>
+                <w:lang w:val="en-CA"/>
+              </w:rPr>
+              <w:t>getSavedSchedule(scheduleID: long)</w:t>
             </w:r>
           </w:p>
         </w:tc>
@@ -5399,7 +5248,6 @@
                 <w:lang w:val="en-CA"/>
               </w:rPr>
             </w:pPr>
-            <w:proofErr w:type="spellStart"/>
             <w:r>
               <w:rPr>
                 <w:rFonts w:eastAsia="Calibri" w:cs="Arial"/>
@@ -5408,7 +5256,6 @@
               </w:rPr>
               <w:t>getSection</w:t>
             </w:r>
-            <w:proofErr w:type="spellEnd"/>
           </w:p>
         </w:tc>
       </w:tr>
@@ -5609,37 +5456,12 @@
                 <w:lang w:val="en-CA"/>
               </w:rPr>
             </w:pPr>
-            <w:proofErr w:type="spellStart"/>
-            <w:r>
-              <w:rPr>
-                <w:rFonts w:eastAsia="Calibri" w:cs="Arial"/>
-                <w:lang w:val="en-CA"/>
-              </w:rPr>
-              <w:t>viewCourseInfo</w:t>
-            </w:r>
-            <w:proofErr w:type="spellEnd"/>
-            <w:r>
-              <w:rPr>
-                <w:rFonts w:eastAsia="Calibri" w:cs="Arial"/>
-                <w:lang w:val="en-CA"/>
-              </w:rPr>
-              <w:t>(</w:t>
-            </w:r>
-            <w:proofErr w:type="spellStart"/>
-            <w:r>
-              <w:rPr>
-                <w:rFonts w:eastAsia="Calibri" w:cs="Arial"/>
-                <w:lang w:val="en-CA"/>
-              </w:rPr>
-              <w:t>sectionID</w:t>
-            </w:r>
-            <w:proofErr w:type="spellEnd"/>
-            <w:r>
-              <w:rPr>
-                <w:rFonts w:eastAsia="Calibri" w:cs="Arial"/>
-                <w:lang w:val="en-CA"/>
-              </w:rPr>
-              <w:t>: long)</w:t>
+            <w:r>
+              <w:rPr>
+                <w:rFonts w:eastAsia="Calibri" w:cs="Arial"/>
+                <w:lang w:val="en-CA"/>
+              </w:rPr>
+              <w:t>viewCourseInfo(sectionID: long)</w:t>
             </w:r>
             <w:r>
               <w:rPr>
@@ -5979,7 +5801,6 @@
                 <w:lang w:val="en-CA"/>
               </w:rPr>
             </w:pPr>
-            <w:proofErr w:type="spellStart"/>
             <w:r>
               <w:rPr>
                 <w:rFonts w:eastAsia="Calibri" w:cs="Arial"/>
@@ -5988,7 +5809,6 @@
               </w:rPr>
               <w:t>removeCourse</w:t>
             </w:r>
-            <w:proofErr w:type="spellEnd"/>
           </w:p>
         </w:tc>
       </w:tr>
@@ -6189,60 +6009,19 @@
                 <w:lang w:val="en-CA"/>
               </w:rPr>
             </w:pPr>
-            <w:proofErr w:type="spellStart"/>
-            <w:r>
-              <w:rPr>
-                <w:rFonts w:eastAsia="Calibri" w:cs="Arial"/>
-                <w:lang w:val="en-CA"/>
-              </w:rPr>
-              <w:t>removeCourse</w:t>
-            </w:r>
-            <w:proofErr w:type="spellEnd"/>
-            <w:r>
-              <w:rPr>
-                <w:rFonts w:eastAsia="Calibri" w:cs="Arial"/>
-                <w:lang w:val="en-CA"/>
-              </w:rPr>
-              <w:t>(</w:t>
-            </w:r>
-            <w:proofErr w:type="spellStart"/>
-            <w:r>
-              <w:rPr>
-                <w:rFonts w:eastAsia="Calibri" w:cs="Arial"/>
-                <w:lang w:val="en-CA"/>
-              </w:rPr>
-              <w:t>sectionID</w:t>
-            </w:r>
-            <w:proofErr w:type="spellEnd"/>
-            <w:r>
-              <w:rPr>
-                <w:rFonts w:eastAsia="Calibri" w:cs="Arial"/>
-                <w:lang w:val="en-CA"/>
-              </w:rPr>
-              <w:t>: long</w:t>
-            </w:r>
-            <w:r>
-              <w:rPr>
-                <w:rFonts w:eastAsia="Calibri" w:cs="Arial"/>
-                <w:lang w:val="en-CA"/>
-              </w:rPr>
-              <w:t xml:space="preserve">, </w:t>
-            </w:r>
-            <w:proofErr w:type="spellStart"/>
-            <w:r>
-              <w:rPr>
-                <w:rFonts w:eastAsia="Calibri" w:cs="Arial"/>
-                <w:lang w:val="en-CA"/>
-              </w:rPr>
-              <w:t>studentID</w:t>
-            </w:r>
-            <w:proofErr w:type="spellEnd"/>
-            <w:r>
-              <w:rPr>
-                <w:rFonts w:eastAsia="Calibri" w:cs="Arial"/>
-                <w:lang w:val="en-CA"/>
-              </w:rPr>
-              <w:t>: long</w:t>
+            <w:r>
+              <w:rPr>
+                <w:rFonts w:eastAsia="Calibri" w:cs="Arial"/>
+                <w:lang w:val="en-CA"/>
+              </w:rPr>
+              <w:t>removeCourse(sectionID: long</w:t>
+            </w:r>
+            <w:r>
+              <w:rPr>
+                <w:rFonts w:eastAsia="Calibri" w:cs="Arial"/>
+                <w:lang w:val="en-CA"/>
+              </w:rPr>
+              <w:t>, studentID: long</w:t>
             </w:r>
             <w:r>
               <w:rPr>
@@ -6798,17 +6577,8 @@
                 <w:rFonts w:eastAsia="Calibri" w:cs="Arial"/>
                 <w:lang w:val="en-CA"/>
               </w:rPr>
-              <w:t xml:space="preserve">Lori </w:t>
-            </w:r>
-            <w:proofErr w:type="spellStart"/>
-            <w:r>
-              <w:rPr>
-                <w:rFonts w:eastAsia="Calibri" w:cs="Arial"/>
-                <w:lang w:val="en-CA"/>
-              </w:rPr>
-              <w:t>Dalkin</w:t>
-            </w:r>
-            <w:proofErr w:type="spellEnd"/>
+              <w:t>Lori Dalkin</w:t>
+            </w:r>
           </w:p>
         </w:tc>
         <w:tc>
@@ -7766,7 +7536,6 @@
                 <w:lang w:val="en-CA"/>
               </w:rPr>
             </w:pPr>
-            <w:proofErr w:type="spellStart"/>
             <w:r>
               <w:rPr>
                 <w:rFonts w:eastAsia="Calibri" w:cs="Arial"/>
@@ -7775,7 +7544,6 @@
               </w:rPr>
               <w:t>getSavedSchedule</w:t>
             </w:r>
-            <w:proofErr w:type="spellEnd"/>
           </w:p>
         </w:tc>
       </w:tr>
@@ -7976,53 +7744,12 @@
                 <w:lang w:val="en-CA"/>
               </w:rPr>
             </w:pPr>
-            <w:proofErr w:type="spellStart"/>
-            <w:r>
-              <w:rPr>
-                <w:rFonts w:eastAsia="Calibri" w:cs="Arial"/>
-                <w:lang w:val="en-CA"/>
-              </w:rPr>
-              <w:t>removeCourse</w:t>
-            </w:r>
-            <w:proofErr w:type="spellEnd"/>
-            <w:r>
-              <w:rPr>
-                <w:rFonts w:eastAsia="Calibri" w:cs="Arial"/>
-                <w:lang w:val="en-CA"/>
-              </w:rPr>
-              <w:t>(</w:t>
-            </w:r>
-            <w:proofErr w:type="spellStart"/>
-            <w:r>
-              <w:rPr>
-                <w:rFonts w:eastAsia="Calibri" w:cs="Arial"/>
-                <w:lang w:val="en-CA"/>
-              </w:rPr>
-              <w:t>courseID</w:t>
-            </w:r>
-            <w:proofErr w:type="spellEnd"/>
-            <w:r>
-              <w:rPr>
-                <w:rFonts w:eastAsia="Calibri" w:cs="Arial"/>
-                <w:lang w:val="en-CA"/>
-              </w:rPr>
-              <w:t xml:space="preserve">: long, </w:t>
-            </w:r>
-            <w:proofErr w:type="spellStart"/>
-            <w:r>
-              <w:rPr>
-                <w:rFonts w:eastAsia="Calibri" w:cs="Arial"/>
-                <w:lang w:val="en-CA"/>
-              </w:rPr>
-              <w:t>sectionID</w:t>
-            </w:r>
-            <w:proofErr w:type="spellEnd"/>
-            <w:r>
-              <w:rPr>
-                <w:rFonts w:eastAsia="Calibri" w:cs="Arial"/>
-                <w:lang w:val="en-CA"/>
-              </w:rPr>
-              <w:t>: long)</w:t>
+            <w:r>
+              <w:rPr>
+                <w:rFonts w:eastAsia="Calibri" w:cs="Arial"/>
+                <w:lang w:val="en-CA"/>
+              </w:rPr>
+              <w:t>removeCourse(courseID: long, sectionID: long)</w:t>
             </w:r>
           </w:p>
         </w:tc>
@@ -8370,7 +8097,6 @@
                 <w:lang w:val="en-CA"/>
               </w:rPr>
             </w:pPr>
-            <w:proofErr w:type="spellStart"/>
             <w:r>
               <w:rPr>
                 <w:rFonts w:eastAsia="Calibri" w:cs="Arial"/>
@@ -8379,7 +8105,6 @@
               </w:rPr>
               <w:t>searchCourse</w:t>
             </w:r>
-            <w:proofErr w:type="spellEnd"/>
           </w:p>
         </w:tc>
       </w:tr>
@@ -8580,37 +8305,12 @@
                 <w:lang w:val="en-CA"/>
               </w:rPr>
             </w:pPr>
-            <w:proofErr w:type="spellStart"/>
-            <w:r>
-              <w:rPr>
-                <w:rFonts w:eastAsia="Calibri" w:cs="Arial"/>
-                <w:lang w:val="en-CA"/>
-              </w:rPr>
-              <w:t>searchCourse</w:t>
-            </w:r>
-            <w:proofErr w:type="spellEnd"/>
-            <w:r>
-              <w:rPr>
-                <w:rFonts w:eastAsia="Calibri" w:cs="Arial"/>
-                <w:lang w:val="en-CA"/>
-              </w:rPr>
-              <w:t>(</w:t>
-            </w:r>
-            <w:proofErr w:type="spellStart"/>
-            <w:r>
-              <w:rPr>
-                <w:rFonts w:eastAsia="Calibri" w:cs="Arial"/>
-                <w:lang w:val="en-CA"/>
-              </w:rPr>
-              <w:t>courseID</w:t>
-            </w:r>
-            <w:proofErr w:type="spellEnd"/>
-            <w:r>
-              <w:rPr>
-                <w:rFonts w:eastAsia="Calibri" w:cs="Arial"/>
-                <w:lang w:val="en-CA"/>
-              </w:rPr>
-              <w:t>)</w:t>
+            <w:r>
+              <w:rPr>
+                <w:rFonts w:eastAsia="Calibri" w:cs="Arial"/>
+                <w:lang w:val="en-CA"/>
+              </w:rPr>
+              <w:t>searchCourse(courseID)</w:t>
             </w:r>
             <w:r>
               <w:rPr>
@@ -8957,7 +8657,6 @@
                 <w:lang w:val="en-CA"/>
               </w:rPr>
             </w:pPr>
-            <w:proofErr w:type="spellStart"/>
             <w:r>
               <w:rPr>
                 <w:rFonts w:eastAsia="Calibri" w:cs="Arial"/>
@@ -8966,7 +8665,6 @@
               </w:rPr>
               <w:t>addCourse</w:t>
             </w:r>
-            <w:proofErr w:type="spellEnd"/>
           </w:p>
         </w:tc>
       </w:tr>
@@ -9167,53 +8865,12 @@
                 <w:lang w:val="en-CA"/>
               </w:rPr>
             </w:pPr>
-            <w:proofErr w:type="spellStart"/>
-            <w:r>
-              <w:rPr>
-                <w:rFonts w:eastAsia="Calibri" w:cs="Arial"/>
-                <w:lang w:val="en-CA"/>
-              </w:rPr>
-              <w:t>addCourse</w:t>
-            </w:r>
-            <w:proofErr w:type="spellEnd"/>
-            <w:r>
-              <w:rPr>
-                <w:rFonts w:eastAsia="Calibri" w:cs="Arial"/>
-                <w:lang w:val="en-CA"/>
-              </w:rPr>
-              <w:t xml:space="preserve"> (</w:t>
-            </w:r>
-            <w:proofErr w:type="spellStart"/>
-            <w:r>
-              <w:rPr>
-                <w:rFonts w:eastAsia="Calibri" w:cs="Arial"/>
-                <w:lang w:val="en-CA"/>
-              </w:rPr>
-              <w:t>courseID</w:t>
-            </w:r>
-            <w:proofErr w:type="spellEnd"/>
-            <w:r>
-              <w:rPr>
-                <w:rFonts w:eastAsia="Calibri" w:cs="Arial"/>
-                <w:lang w:val="en-CA"/>
-              </w:rPr>
-              <w:t xml:space="preserve">, </w:t>
-            </w:r>
-            <w:proofErr w:type="spellStart"/>
-            <w:r>
-              <w:rPr>
-                <w:rFonts w:eastAsia="Calibri" w:cs="Arial"/>
-                <w:lang w:val="en-CA"/>
-              </w:rPr>
-              <w:t>sectionID</w:t>
-            </w:r>
-            <w:proofErr w:type="spellEnd"/>
-            <w:r>
-              <w:rPr>
-                <w:rFonts w:eastAsia="Calibri" w:cs="Arial"/>
-                <w:lang w:val="en-CA"/>
-              </w:rPr>
-              <w:t>)</w:t>
+            <w:r>
+              <w:rPr>
+                <w:rFonts w:eastAsia="Calibri" w:cs="Arial"/>
+                <w:lang w:val="en-CA"/>
+              </w:rPr>
+              <w:t>addCourse (courseID, sectionID)</w:t>
             </w:r>
           </w:p>
         </w:tc>
@@ -9763,23 +9420,7 @@
                 <w:rFonts w:eastAsia="Calibri"/>
                 <w:lang w:val="en-CA"/>
               </w:rPr>
-              <w:t xml:space="preserve">Lori </w:t>
-            </w:r>
-            <w:proofErr w:type="spellStart"/>
-            <w:r>
-              <w:rPr>
-                <w:rFonts w:eastAsia="Calibri"/>
-                <w:lang w:val="en-CA"/>
-              </w:rPr>
-              <w:t>Dalkin</w:t>
-            </w:r>
-            <w:proofErr w:type="spellEnd"/>
-            <w:r>
-              <w:rPr>
-                <w:rFonts w:eastAsia="Calibri"/>
-                <w:lang w:val="en-CA"/>
-              </w:rPr>
-              <w:t xml:space="preserve"> </w:t>
+              <w:t xml:space="preserve">Lori Dalkin </w:t>
             </w:r>
           </w:p>
         </w:tc>
@@ -10043,14 +9684,12 @@
             <w:r>
               <w:t xml:space="preserve"> in order to be accessed and view</w:t>
             </w:r>
-            <w:proofErr w:type="spellStart"/>
             <w:r>
               <w:rPr>
                 <w:lang w:val="en-CA"/>
               </w:rPr>
               <w:t>ed</w:t>
             </w:r>
-            <w:proofErr w:type="spellEnd"/>
             <w:r>
               <w:t xml:space="preserve"> later on by the user.</w:t>
             </w:r>
@@ -10624,7 +10263,6 @@
                 <w:lang w:val="en-CA"/>
               </w:rPr>
             </w:pPr>
-            <w:proofErr w:type="spellStart"/>
             <w:r>
               <w:rPr>
                 <w:rFonts w:eastAsia="Calibri" w:cs="Arial"/>
@@ -10633,7 +10271,6 @@
               </w:rPr>
               <w:t>generateSchedule</w:t>
             </w:r>
-            <w:proofErr w:type="spellEnd"/>
           </w:p>
         </w:tc>
       </w:tr>
@@ -10834,37 +10471,12 @@
                 <w:lang w:val="en-CA"/>
               </w:rPr>
             </w:pPr>
-            <w:proofErr w:type="spellStart"/>
-            <w:r>
-              <w:rPr>
-                <w:rFonts w:eastAsia="Calibri" w:cs="Arial"/>
-                <w:lang w:val="en-CA"/>
-              </w:rPr>
-              <w:t>generateSchedule</w:t>
-            </w:r>
-            <w:proofErr w:type="spellEnd"/>
-            <w:r>
-              <w:rPr>
-                <w:rFonts w:eastAsia="Calibri" w:cs="Arial"/>
-                <w:lang w:val="en-CA"/>
-              </w:rPr>
-              <w:t>(</w:t>
-            </w:r>
-            <w:proofErr w:type="spellStart"/>
-            <w:r>
-              <w:rPr>
-                <w:rFonts w:eastAsia="Calibri" w:cs="Arial"/>
-                <w:lang w:val="en-CA"/>
-              </w:rPr>
-              <w:t>studentID</w:t>
-            </w:r>
-            <w:proofErr w:type="spellEnd"/>
-            <w:r>
-              <w:rPr>
-                <w:rFonts w:eastAsia="Calibri" w:cs="Arial"/>
-                <w:lang w:val="en-CA"/>
-              </w:rPr>
-              <w:t>)</w:t>
+            <w:r>
+              <w:rPr>
+                <w:rFonts w:eastAsia="Calibri" w:cs="Arial"/>
+                <w:lang w:val="en-CA"/>
+              </w:rPr>
+              <w:t>generateSchedule(studentID)</w:t>
             </w:r>
           </w:p>
         </w:tc>
@@ -10920,6 +10532,14 @@
               </w:rPr>
               <w:t>UC11, UC6</w:t>
             </w:r>
+            <w:r>
+              <w:rPr>
+                <w:lang w:val="en-CA"/>
+              </w:rPr>
+              <w:t>, contract 6.2</w:t>
+            </w:r>
+            <w:bookmarkStart w:id="0" w:name="_GoBack"/>
+            <w:bookmarkEnd w:id="0"/>
           </w:p>
         </w:tc>
       </w:tr>
@@ -11057,6 +10677,64 @@
     </w:tbl>
     <w:p/>
     <w:p/>
+    <w:p/>
+    <w:p>
+      <w:r>
+        <w:rPr>
+          <w:noProof/>
+          <w:lang w:eastAsia="en-CA"/>
+        </w:rPr>
+        <w:lastRenderedPageBreak/>
+        <w:drawing>
+          <wp:inline distT="0" distB="0" distL="0" distR="0">
+            <wp:extent cx="5934075" cy="2828925"/>
+            <wp:effectExtent l="0" t="0" r="0" b="0"/>
+            <wp:docPr id="1" name="Picture 1" descr="Collaboration20__Interaction1__Generate Schedule_19"/>
+            <wp:cNvGraphicFramePr>
+              <a:graphicFrameLocks xmlns:a="http://schemas.openxmlformats.org/drawingml/2006/main" noChangeAspect="1"/>
+            </wp:cNvGraphicFramePr>
+            <a:graphic xmlns:a="http://schemas.openxmlformats.org/drawingml/2006/main">
+              <a:graphicData uri="http://schemas.openxmlformats.org/drawingml/2006/picture">
+                <pic:pic xmlns:pic="http://schemas.openxmlformats.org/drawingml/2006/picture">
+                  <pic:nvPicPr>
+                    <pic:cNvPr id="0" name="Picture 1" descr="Collaboration20__Interaction1__Generate Schedule_19"/>
+                    <pic:cNvPicPr>
+                      <a:picLocks noChangeAspect="1" noChangeArrowheads="1"/>
+                    </pic:cNvPicPr>
+                  </pic:nvPicPr>
+                  <pic:blipFill>
+                    <a:blip r:embed="rId17">
+                      <a:extLst>
+                        <a:ext uri="{28A0092B-C50C-407E-A947-70E740481C1C}">
+                          <a14:useLocalDpi xmlns:a14="http://schemas.microsoft.com/office/drawing/2010/main" val="0"/>
+                        </a:ext>
+                      </a:extLst>
+                    </a:blip>
+                    <a:srcRect/>
+                    <a:stretch>
+                      <a:fillRect/>
+                    </a:stretch>
+                  </pic:blipFill>
+                  <pic:spPr bwMode="auto">
+                    <a:xfrm>
+                      <a:off x="0" y="0"/>
+                      <a:ext cx="5934075" cy="2828925"/>
+                    </a:xfrm>
+                    <a:prstGeom prst="rect">
+                      <a:avLst/>
+                    </a:prstGeom>
+                    <a:noFill/>
+                    <a:ln>
+                      <a:noFill/>
+                    </a:ln>
+                  </pic:spPr>
+                </pic:pic>
+              </a:graphicData>
+            </a:graphic>
+          </wp:inline>
+        </w:drawing>
+      </w:r>
+    </w:p>
     <w:tbl>
       <w:tblPr>
         <w:tblStyle w:val="GridTable4-Accent5"/>
@@ -11096,7 +10774,6 @@
                 <w:color w:val="D9D9D9" w:themeColor="background1" w:themeShade="D9"/>
                 <w:lang w:val="en-CA"/>
               </w:rPr>
-              <w:lastRenderedPageBreak/>
               <w:t>Contract 11.2</w:t>
             </w:r>
           </w:p>
@@ -11119,7 +10796,6 @@
                 <w:lang w:val="en-CA"/>
               </w:rPr>
             </w:pPr>
-            <w:proofErr w:type="spellStart"/>
             <w:r>
               <w:rPr>
                 <w:rFonts w:eastAsia="Calibri" w:cs="Arial"/>
@@ -11128,7 +10804,6 @@
               </w:rPr>
               <w:t>saveGeneratedSchedule</w:t>
             </w:r>
-            <w:proofErr w:type="spellEnd"/>
           </w:p>
         </w:tc>
       </w:tr>
@@ -11329,37 +11004,12 @@
                 <w:lang w:val="en-CA"/>
               </w:rPr>
             </w:pPr>
-            <w:proofErr w:type="spellStart"/>
-            <w:r>
-              <w:rPr>
-                <w:rFonts w:eastAsia="Calibri" w:cs="Arial"/>
-                <w:lang w:val="en-CA"/>
-              </w:rPr>
-              <w:t>saveGeneratedSchedule</w:t>
-            </w:r>
-            <w:proofErr w:type="spellEnd"/>
-            <w:r>
-              <w:rPr>
-                <w:rFonts w:eastAsia="Calibri" w:cs="Arial"/>
-                <w:lang w:val="en-CA"/>
-              </w:rPr>
-              <w:t>(</w:t>
-            </w:r>
-            <w:proofErr w:type="spellStart"/>
-            <w:r>
-              <w:rPr>
-                <w:rFonts w:eastAsia="Calibri" w:cs="Arial"/>
-                <w:lang w:val="en-CA"/>
-              </w:rPr>
-              <w:t>scheduleID</w:t>
-            </w:r>
-            <w:proofErr w:type="spellEnd"/>
-            <w:r>
-              <w:rPr>
-                <w:rFonts w:eastAsia="Calibri" w:cs="Arial"/>
-                <w:lang w:val="en-CA"/>
-              </w:rPr>
-              <w:t>)</w:t>
+            <w:r>
+              <w:rPr>
+                <w:rFonts w:eastAsia="Calibri" w:cs="Arial"/>
+                <w:lang w:val="en-CA"/>
+              </w:rPr>
+              <w:t>saveGeneratedSchedule(scheduleID)</w:t>
             </w:r>
             <w:r>
               <w:rPr>
@@ -11617,6 +11267,7 @@
           <w:noProof/>
           <w:lang w:eastAsia="en-CA"/>
         </w:rPr>
+        <w:lastRenderedPageBreak/>
         <w:drawing>
           <wp:inline distT="0" distB="0" distL="0" distR="0">
             <wp:extent cx="5943600" cy="2616394"/>
@@ -11635,7 +11286,7 @@
                     </pic:cNvPicPr>
                   </pic:nvPicPr>
                   <pic:blipFill>
-                    <a:blip r:embed="rId17">
+                    <a:blip r:embed="rId18">
                       <a:extLst>
                         <a:ext uri="{28A0092B-C50C-407E-A947-70E740481C1C}">
                           <a14:useLocalDpi xmlns:a14="http://schemas.microsoft.com/office/drawing/2010/main" val="0"/>
@@ -11845,39 +11496,7 @@
                 <w:rFonts w:eastAsia="Calibri"/>
                 <w:lang w:val="en-CA"/>
               </w:rPr>
-              <w:t xml:space="preserve">Bryce </w:t>
-            </w:r>
-            <w:proofErr w:type="spellStart"/>
-            <w:r>
-              <w:rPr>
-                <w:rFonts w:eastAsia="Calibri"/>
-                <w:lang w:val="en-CA"/>
-              </w:rPr>
-              <w:t>Drewery</w:t>
-            </w:r>
-            <w:proofErr w:type="spellEnd"/>
-            <w:r>
-              <w:rPr>
-                <w:rFonts w:eastAsia="Calibri"/>
-                <w:lang w:val="en-CA"/>
-              </w:rPr>
-              <w:t xml:space="preserve"> </w:t>
-            </w:r>
-            <w:proofErr w:type="spellStart"/>
-            <w:r>
-              <w:rPr>
-                <w:rFonts w:eastAsia="Calibri"/>
-                <w:lang w:val="en-CA"/>
-              </w:rPr>
-              <w:t>Schoeler</w:t>
-            </w:r>
-            <w:proofErr w:type="spellEnd"/>
-            <w:r>
-              <w:rPr>
-                <w:rFonts w:eastAsia="Calibri"/>
-                <w:lang w:val="en-CA"/>
-              </w:rPr>
-              <w:t xml:space="preserve"> </w:t>
+              <w:t xml:space="preserve">Bryce Drewery Schoeler </w:t>
             </w:r>
           </w:p>
         </w:tc>
@@ -12101,6 +11720,7 @@
               <w:spacing w:before="120" w:line="360" w:lineRule="auto"/>
             </w:pPr>
             <w:r>
+              <w:lastRenderedPageBreak/>
               <w:t>Description/Summary:</w:t>
             </w:r>
           </w:p>
@@ -12156,13 +11776,8 @@
               <w:t>must</w:t>
             </w:r>
             <w:r>
-              <w:t xml:space="preserve"> display </w:t>
-            </w:r>
-            <w:proofErr w:type="spellStart"/>
-            <w:r>
-              <w:t>th</w:t>
-            </w:r>
-            <w:proofErr w:type="spellEnd"/>
+              <w:t xml:space="preserve"> display th</w:t>
+            </w:r>
             <w:r>
               <w:rPr>
                 <w:lang w:val="en-CA"/>
@@ -12573,7 +12188,6 @@
           <w:noProof/>
           <w:lang w:eastAsia="en-CA"/>
         </w:rPr>
-        <w:lastRenderedPageBreak/>
         <w:drawing>
           <wp:inline distT="0" distB="0" distL="0" distR="0">
             <wp:extent cx="5943600" cy="3451387"/>
@@ -12592,7 +12206,7 @@
                     </pic:cNvPicPr>
                   </pic:nvPicPr>
                   <pic:blipFill>
-                    <a:blip r:embed="rId18">
+                    <a:blip r:embed="rId19">
                       <a:extLst>
                         <a:ext uri="{28A0092B-C50C-407E-A947-70E740481C1C}">
                           <a14:useLocalDpi xmlns:a14="http://schemas.microsoft.com/office/drawing/2010/main" val="0"/>
@@ -12668,6 +12282,7 @@
                 <w:color w:val="D9D9D9" w:themeColor="background1" w:themeShade="D9"/>
                 <w:lang w:val="en-CA"/>
               </w:rPr>
+              <w:lastRenderedPageBreak/>
               <w:t>Contract 12.1</w:t>
             </w:r>
           </w:p>
@@ -12690,7 +12305,6 @@
                 <w:lang w:val="en-CA"/>
               </w:rPr>
             </w:pPr>
-            <w:proofErr w:type="spellStart"/>
             <w:r>
               <w:rPr>
                 <w:rFonts w:eastAsia="Calibri" w:cs="Arial"/>
@@ -12699,7 +12313,6 @@
               </w:rPr>
               <w:t>getSavedSchedule</w:t>
             </w:r>
-            <w:proofErr w:type="spellEnd"/>
           </w:p>
         </w:tc>
       </w:tr>
@@ -12900,37 +12513,12 @@
                 <w:lang w:val="en-CA"/>
               </w:rPr>
             </w:pPr>
-            <w:proofErr w:type="spellStart"/>
-            <w:r>
-              <w:rPr>
-                <w:rFonts w:eastAsia="Calibri" w:cs="Arial"/>
-                <w:lang w:val="en-CA"/>
-              </w:rPr>
-              <w:t>getSavedSchedule</w:t>
-            </w:r>
-            <w:proofErr w:type="spellEnd"/>
-            <w:r>
-              <w:rPr>
-                <w:rFonts w:eastAsia="Calibri" w:cs="Arial"/>
-                <w:lang w:val="en-CA"/>
-              </w:rPr>
-              <w:t>(</w:t>
-            </w:r>
-            <w:proofErr w:type="spellStart"/>
-            <w:r>
-              <w:rPr>
-                <w:rFonts w:eastAsia="Calibri" w:cs="Arial"/>
-                <w:lang w:val="en-CA"/>
-              </w:rPr>
-              <w:t>scheduleID</w:t>
-            </w:r>
-            <w:proofErr w:type="spellEnd"/>
-            <w:r>
-              <w:rPr>
-                <w:rFonts w:eastAsia="Calibri" w:cs="Arial"/>
-                <w:lang w:val="en-CA"/>
-              </w:rPr>
-              <w:t>)</w:t>
+            <w:r>
+              <w:rPr>
+                <w:rFonts w:eastAsia="Calibri" w:cs="Arial"/>
+                <w:lang w:val="en-CA"/>
+              </w:rPr>
+              <w:t>getSavedSchedule(scheduleID)</w:t>
             </w:r>
           </w:p>
         </w:tc>
@@ -13150,7 +12738,6 @@
           <w:noProof/>
           <w:lang w:eastAsia="en-CA"/>
         </w:rPr>
-        <w:lastRenderedPageBreak/>
         <w:drawing>
           <wp:inline distT="0" distB="0" distL="0" distR="0" wp14:anchorId="3A4DE3A9" wp14:editId="59238C08">
             <wp:extent cx="5943600" cy="2787650"/>
@@ -13263,7 +12850,6 @@
                 <w:lang w:val="en-CA"/>
               </w:rPr>
             </w:pPr>
-            <w:proofErr w:type="spellStart"/>
             <w:r>
               <w:rPr>
                 <w:rFonts w:eastAsia="Calibri" w:cs="Arial"/>
@@ -13272,7 +12858,6 @@
               </w:rPr>
               <w:t>selectWeekSchedule</w:t>
             </w:r>
-            <w:proofErr w:type="spellEnd"/>
           </w:p>
         </w:tc>
       </w:tr>
@@ -13473,21 +13058,12 @@
                 <w:lang w:val="en-CA"/>
               </w:rPr>
             </w:pPr>
-            <w:proofErr w:type="spellStart"/>
-            <w:r>
-              <w:rPr>
-                <w:rFonts w:eastAsia="Calibri" w:cs="Arial"/>
-                <w:lang w:val="en-CA"/>
-              </w:rPr>
-              <w:t>selectWeek</w:t>
-            </w:r>
-            <w:proofErr w:type="spellEnd"/>
-            <w:r>
-              <w:rPr>
-                <w:rFonts w:eastAsia="Calibri" w:cs="Arial"/>
-                <w:lang w:val="en-CA"/>
-              </w:rPr>
-              <w:t>(date: int, month: int)</w:t>
+            <w:r>
+              <w:rPr>
+                <w:rFonts w:eastAsia="Calibri" w:cs="Arial"/>
+                <w:lang w:val="en-CA"/>
+              </w:rPr>
+              <w:t>selectWeek(date: int, month: int)</w:t>
             </w:r>
           </w:p>
         </w:tc>
@@ -13568,6 +13144,7 @@
               <w:rPr>
                 <w:rFonts w:cs="Arial"/>
               </w:rPr>
+              <w:lastRenderedPageBreak/>
               <w:t>Preconditions:</w:t>
             </w:r>
           </w:p>
@@ -13707,7 +13284,6 @@
           <w:noProof/>
           <w:lang w:eastAsia="en-CA"/>
         </w:rPr>
-        <w:lastRenderedPageBreak/>
         <w:drawing>
           <wp:inline distT="0" distB="0" distL="0" distR="0">
             <wp:extent cx="5943600" cy="2542996"/>
@@ -13726,7 +13302,7 @@
                     </pic:cNvPicPr>
                   </pic:nvPicPr>
                   <pic:blipFill>
-                    <a:blip r:embed="rId19">
+                    <a:blip r:embed="rId20">
                       <a:extLst>
                         <a:ext uri="{28A0092B-C50C-407E-A947-70E740481C1C}">
                           <a14:useLocalDpi xmlns:a14="http://schemas.microsoft.com/office/drawing/2010/main" val="0"/>
@@ -13757,8 +13333,6 @@
           </wp:inline>
         </w:drawing>
       </w:r>
-      <w:bookmarkStart w:id="0" w:name="_GoBack"/>
-      <w:bookmarkEnd w:id="0"/>
     </w:p>
     <w:sectPr>
       <w:pgSz w:w="12240" w:h="15840"/>

</xml_diff>

<commit_message>
completed dynamic design and estimation
</commit_message>
<xml_diff>
--- a/Deliverable-2/Sec5p2-dynamic-design.docx
+++ b/Deliverable-2/Sec5p2-dynamic-design.docx
@@ -173,8 +173,17 @@
                 <w:rFonts w:eastAsia="Calibri" w:cs="Arial"/>
                 <w:lang w:val="en-CA"/>
               </w:rPr>
-              <w:t>Erin Benderoff</w:t>
-            </w:r>
+              <w:t xml:space="preserve">Erin </w:t>
+            </w:r>
+            <w:proofErr w:type="spellStart"/>
+            <w:r>
+              <w:rPr>
+                <w:rFonts w:eastAsia="Calibri" w:cs="Arial"/>
+                <w:lang w:val="en-CA"/>
+              </w:rPr>
+              <w:t>Benderoff</w:t>
+            </w:r>
+            <w:proofErr w:type="spellEnd"/>
           </w:p>
         </w:tc>
         <w:tc>
@@ -1034,6 +1043,7 @@
                 <w:lang w:val="en-CA"/>
               </w:rPr>
             </w:pPr>
+            <w:proofErr w:type="spellStart"/>
             <w:r>
               <w:rPr>
                 <w:rFonts w:eastAsia="Calibri" w:cs="Arial"/>
@@ -1042,6 +1052,7 @@
               </w:rPr>
               <w:t>getAllSavedSchedules</w:t>
             </w:r>
+            <w:proofErr w:type="spellEnd"/>
           </w:p>
         </w:tc>
       </w:tr>
@@ -1242,19 +1253,60 @@
                 <w:lang w:val="en-CA"/>
               </w:rPr>
             </w:pPr>
-            <w:r>
-              <w:rPr>
-                <w:rFonts w:eastAsia="Calibri" w:cs="Arial"/>
-                <w:lang w:val="en-CA"/>
-              </w:rPr>
-              <w:t>viewSavedSchedules(studentID: long)</w:t>
-            </w:r>
-            <w:r>
-              <w:rPr>
-                <w:rFonts w:eastAsia="Calibri" w:cs="Arial"/>
-                <w:lang w:val="en-CA"/>
-              </w:rPr>
-              <w:t xml:space="preserve"> : list&lt;SavedSchedule&gt;</w:t>
+            <w:proofErr w:type="spellStart"/>
+            <w:r>
+              <w:rPr>
+                <w:rFonts w:eastAsia="Calibri" w:cs="Arial"/>
+                <w:lang w:val="en-CA"/>
+              </w:rPr>
+              <w:t>viewSavedSchedules</w:t>
+            </w:r>
+            <w:proofErr w:type="spellEnd"/>
+            <w:r>
+              <w:rPr>
+                <w:rFonts w:eastAsia="Calibri" w:cs="Arial"/>
+                <w:lang w:val="en-CA"/>
+              </w:rPr>
+              <w:t>(</w:t>
+            </w:r>
+            <w:proofErr w:type="spellStart"/>
+            <w:r>
+              <w:rPr>
+                <w:rFonts w:eastAsia="Calibri" w:cs="Arial"/>
+                <w:lang w:val="en-CA"/>
+              </w:rPr>
+              <w:t>studentID</w:t>
+            </w:r>
+            <w:proofErr w:type="spellEnd"/>
+            <w:r>
+              <w:rPr>
+                <w:rFonts w:eastAsia="Calibri" w:cs="Arial"/>
+                <w:lang w:val="en-CA"/>
+              </w:rPr>
+              <w:t>: long)</w:t>
+            </w:r>
+            <w:r>
+              <w:rPr>
+                <w:rFonts w:eastAsia="Calibri" w:cs="Arial"/>
+                <w:lang w:val="en-CA"/>
+              </w:rPr>
+              <w:t xml:space="preserve"> : list&lt;</w:t>
+            </w:r>
+            <w:proofErr w:type="spellStart"/>
+            <w:r>
+              <w:rPr>
+                <w:rFonts w:eastAsia="Calibri" w:cs="Arial"/>
+                <w:lang w:val="en-CA"/>
+              </w:rPr>
+              <w:t>SavedSchedule</w:t>
+            </w:r>
+            <w:proofErr w:type="spellEnd"/>
+            <w:r>
+              <w:rPr>
+                <w:rFonts w:eastAsia="Calibri" w:cs="Arial"/>
+                <w:lang w:val="en-CA"/>
+              </w:rPr>
+              <w:t>&gt;</w:t>
             </w:r>
           </w:p>
         </w:tc>
@@ -1587,6 +1639,7 @@
                 <w:lang w:val="en-CA"/>
               </w:rPr>
             </w:pPr>
+            <w:proofErr w:type="spellStart"/>
             <w:r>
               <w:rPr>
                 <w:rFonts w:eastAsia="Calibri" w:cs="Arial"/>
@@ -1595,6 +1648,7 @@
               </w:rPr>
               <w:t>getSavedSchedule</w:t>
             </w:r>
+            <w:proofErr w:type="spellEnd"/>
           </w:p>
         </w:tc>
       </w:tr>
@@ -1795,12 +1849,37 @@
                 <w:lang w:val="en-CA"/>
               </w:rPr>
             </w:pPr>
-            <w:r>
-              <w:rPr>
-                <w:rFonts w:eastAsia="Calibri" w:cs="Arial"/>
-                <w:lang w:val="en-CA"/>
-              </w:rPr>
-              <w:t>getSavedSchedule(scheduleID: long)</w:t>
+            <w:proofErr w:type="spellStart"/>
+            <w:r>
+              <w:rPr>
+                <w:rFonts w:eastAsia="Calibri" w:cs="Arial"/>
+                <w:lang w:val="en-CA"/>
+              </w:rPr>
+              <w:t>getSavedSchedule</w:t>
+            </w:r>
+            <w:proofErr w:type="spellEnd"/>
+            <w:r>
+              <w:rPr>
+                <w:rFonts w:eastAsia="Calibri" w:cs="Arial"/>
+                <w:lang w:val="en-CA"/>
+              </w:rPr>
+              <w:t>(</w:t>
+            </w:r>
+            <w:proofErr w:type="spellStart"/>
+            <w:r>
+              <w:rPr>
+                <w:rFonts w:eastAsia="Calibri" w:cs="Arial"/>
+                <w:lang w:val="en-CA"/>
+              </w:rPr>
+              <w:t>scheduleID</w:t>
+            </w:r>
+            <w:proofErr w:type="spellEnd"/>
+            <w:r>
+              <w:rPr>
+                <w:rFonts w:eastAsia="Calibri" w:cs="Arial"/>
+                <w:lang w:val="en-CA"/>
+              </w:rPr>
+              <w:t>: long)</w:t>
             </w:r>
             <w:r>
               <w:rPr>
@@ -2277,8 +2356,17 @@
                 <w:rFonts w:eastAsia="Calibri" w:cs="Arial"/>
                 <w:lang w:val="en-CA"/>
               </w:rPr>
-              <w:t>Erin Benderoff</w:t>
-            </w:r>
+              <w:t xml:space="preserve">Erin </w:t>
+            </w:r>
+            <w:proofErr w:type="spellStart"/>
+            <w:r>
+              <w:rPr>
+                <w:rFonts w:eastAsia="Calibri" w:cs="Arial"/>
+                <w:lang w:val="en-CA"/>
+              </w:rPr>
+              <w:t>Benderoff</w:t>
+            </w:r>
+            <w:proofErr w:type="spellEnd"/>
           </w:p>
         </w:tc>
         <w:tc>
@@ -3027,6 +3115,7 @@
                 <w:lang w:val="en-CA"/>
               </w:rPr>
             </w:pPr>
+            <w:proofErr w:type="spellStart"/>
             <w:r>
               <w:rPr>
                 <w:rFonts w:eastAsia="Calibri" w:cs="Arial"/>
@@ -3035,6 +3124,7 @@
               </w:rPr>
               <w:t>viewAcademicRecord</w:t>
             </w:r>
+            <w:proofErr w:type="spellEnd"/>
           </w:p>
         </w:tc>
       </w:tr>
@@ -3235,12 +3325,37 @@
                 <w:lang w:val="en-CA"/>
               </w:rPr>
             </w:pPr>
-            <w:r>
-              <w:rPr>
-                <w:rFonts w:eastAsia="Calibri" w:cs="Arial"/>
-                <w:lang w:val="en-CA"/>
-              </w:rPr>
-              <w:t>viewAcademicRecord (studentID: long)</w:t>
+            <w:proofErr w:type="spellStart"/>
+            <w:r>
+              <w:rPr>
+                <w:rFonts w:eastAsia="Calibri" w:cs="Arial"/>
+                <w:lang w:val="en-CA"/>
+              </w:rPr>
+              <w:t>viewAcademicRecord</w:t>
+            </w:r>
+            <w:proofErr w:type="spellEnd"/>
+            <w:r>
+              <w:rPr>
+                <w:rFonts w:eastAsia="Calibri" w:cs="Arial"/>
+                <w:lang w:val="en-CA"/>
+              </w:rPr>
+              <w:t xml:space="preserve"> (</w:t>
+            </w:r>
+            <w:proofErr w:type="spellStart"/>
+            <w:r>
+              <w:rPr>
+                <w:rFonts w:eastAsia="Calibri" w:cs="Arial"/>
+                <w:lang w:val="en-CA"/>
+              </w:rPr>
+              <w:t>studentID</w:t>
+            </w:r>
+            <w:proofErr w:type="spellEnd"/>
+            <w:r>
+              <w:rPr>
+                <w:rFonts w:eastAsia="Calibri" w:cs="Arial"/>
+                <w:lang w:val="en-CA"/>
+              </w:rPr>
+              <w:t>: long)</w:t>
             </w:r>
             <w:r>
               <w:rPr>
@@ -3727,8 +3842,17 @@
                 <w:rFonts w:eastAsia="Calibri" w:cs="Arial"/>
                 <w:lang w:val="en-CA"/>
               </w:rPr>
-              <w:t>Erin Benderoff</w:t>
-            </w:r>
+              <w:t xml:space="preserve">Erin </w:t>
+            </w:r>
+            <w:proofErr w:type="spellStart"/>
+            <w:r>
+              <w:rPr>
+                <w:rFonts w:eastAsia="Calibri" w:cs="Arial"/>
+                <w:lang w:val="en-CA"/>
+              </w:rPr>
+              <w:t>Benderoff</w:t>
+            </w:r>
+            <w:proofErr w:type="spellEnd"/>
           </w:p>
         </w:tc>
         <w:tc>
@@ -4702,6 +4826,7 @@
                 <w:lang w:val="en-CA"/>
               </w:rPr>
             </w:pPr>
+            <w:proofErr w:type="spellStart"/>
             <w:r>
               <w:rPr>
                 <w:rFonts w:eastAsia="Calibri" w:cs="Arial"/>
@@ -4710,6 +4835,7 @@
               </w:rPr>
               <w:t>getSavedSchedule</w:t>
             </w:r>
+            <w:proofErr w:type="spellEnd"/>
           </w:p>
         </w:tc>
       </w:tr>
@@ -4910,12 +5036,37 @@
                 <w:lang w:val="en-CA"/>
               </w:rPr>
             </w:pPr>
-            <w:r>
-              <w:rPr>
-                <w:rFonts w:eastAsia="Calibri" w:cs="Arial"/>
-                <w:lang w:val="en-CA"/>
-              </w:rPr>
-              <w:t>getSavedSchedule(scheduleID: long)</w:t>
+            <w:proofErr w:type="spellStart"/>
+            <w:r>
+              <w:rPr>
+                <w:rFonts w:eastAsia="Calibri" w:cs="Arial"/>
+                <w:lang w:val="en-CA"/>
+              </w:rPr>
+              <w:t>getSavedSchedule</w:t>
+            </w:r>
+            <w:proofErr w:type="spellEnd"/>
+            <w:r>
+              <w:rPr>
+                <w:rFonts w:eastAsia="Calibri" w:cs="Arial"/>
+                <w:lang w:val="en-CA"/>
+              </w:rPr>
+              <w:t>(</w:t>
+            </w:r>
+            <w:proofErr w:type="spellStart"/>
+            <w:r>
+              <w:rPr>
+                <w:rFonts w:eastAsia="Calibri" w:cs="Arial"/>
+                <w:lang w:val="en-CA"/>
+              </w:rPr>
+              <w:t>scheduleID</w:t>
+            </w:r>
+            <w:proofErr w:type="spellEnd"/>
+            <w:r>
+              <w:rPr>
+                <w:rFonts w:eastAsia="Calibri" w:cs="Arial"/>
+                <w:lang w:val="en-CA"/>
+              </w:rPr>
+              <w:t>: long)</w:t>
             </w:r>
           </w:p>
         </w:tc>
@@ -5248,6 +5399,7 @@
                 <w:lang w:val="en-CA"/>
               </w:rPr>
             </w:pPr>
+            <w:proofErr w:type="spellStart"/>
             <w:r>
               <w:rPr>
                 <w:rFonts w:eastAsia="Calibri" w:cs="Arial"/>
@@ -5256,6 +5408,7 @@
               </w:rPr>
               <w:t>getSection</w:t>
             </w:r>
+            <w:proofErr w:type="spellEnd"/>
           </w:p>
         </w:tc>
       </w:tr>
@@ -5456,12 +5609,37 @@
                 <w:lang w:val="en-CA"/>
               </w:rPr>
             </w:pPr>
-            <w:r>
-              <w:rPr>
-                <w:rFonts w:eastAsia="Calibri" w:cs="Arial"/>
-                <w:lang w:val="en-CA"/>
-              </w:rPr>
-              <w:t>viewCourseInfo(sectionID: long)</w:t>
+            <w:proofErr w:type="spellStart"/>
+            <w:r>
+              <w:rPr>
+                <w:rFonts w:eastAsia="Calibri" w:cs="Arial"/>
+                <w:lang w:val="en-CA"/>
+              </w:rPr>
+              <w:t>viewCourseInfo</w:t>
+            </w:r>
+            <w:proofErr w:type="spellEnd"/>
+            <w:r>
+              <w:rPr>
+                <w:rFonts w:eastAsia="Calibri" w:cs="Arial"/>
+                <w:lang w:val="en-CA"/>
+              </w:rPr>
+              <w:t>(</w:t>
+            </w:r>
+            <w:proofErr w:type="spellStart"/>
+            <w:r>
+              <w:rPr>
+                <w:rFonts w:eastAsia="Calibri" w:cs="Arial"/>
+                <w:lang w:val="en-CA"/>
+              </w:rPr>
+              <w:t>sectionID</w:t>
+            </w:r>
+            <w:proofErr w:type="spellEnd"/>
+            <w:r>
+              <w:rPr>
+                <w:rFonts w:eastAsia="Calibri" w:cs="Arial"/>
+                <w:lang w:val="en-CA"/>
+              </w:rPr>
+              <w:t>: long)</w:t>
             </w:r>
             <w:r>
               <w:rPr>
@@ -5801,6 +5979,7 @@
                 <w:lang w:val="en-CA"/>
               </w:rPr>
             </w:pPr>
+            <w:proofErr w:type="spellStart"/>
             <w:r>
               <w:rPr>
                 <w:rFonts w:eastAsia="Calibri" w:cs="Arial"/>
@@ -5809,6 +5988,7 @@
               </w:rPr>
               <w:t>removeCourse</w:t>
             </w:r>
+            <w:proofErr w:type="spellEnd"/>
           </w:p>
         </w:tc>
       </w:tr>
@@ -6009,19 +6189,60 @@
                 <w:lang w:val="en-CA"/>
               </w:rPr>
             </w:pPr>
-            <w:r>
-              <w:rPr>
-                <w:rFonts w:eastAsia="Calibri" w:cs="Arial"/>
-                <w:lang w:val="en-CA"/>
-              </w:rPr>
-              <w:t>removeCourse(sectionID: long</w:t>
-            </w:r>
-            <w:r>
-              <w:rPr>
-                <w:rFonts w:eastAsia="Calibri" w:cs="Arial"/>
-                <w:lang w:val="en-CA"/>
-              </w:rPr>
-              <w:t>, studentID: long</w:t>
+            <w:proofErr w:type="spellStart"/>
+            <w:r>
+              <w:rPr>
+                <w:rFonts w:eastAsia="Calibri" w:cs="Arial"/>
+                <w:lang w:val="en-CA"/>
+              </w:rPr>
+              <w:t>removeCourse</w:t>
+            </w:r>
+            <w:proofErr w:type="spellEnd"/>
+            <w:r>
+              <w:rPr>
+                <w:rFonts w:eastAsia="Calibri" w:cs="Arial"/>
+                <w:lang w:val="en-CA"/>
+              </w:rPr>
+              <w:t>(</w:t>
+            </w:r>
+            <w:proofErr w:type="spellStart"/>
+            <w:r>
+              <w:rPr>
+                <w:rFonts w:eastAsia="Calibri" w:cs="Arial"/>
+                <w:lang w:val="en-CA"/>
+              </w:rPr>
+              <w:t>sectionID</w:t>
+            </w:r>
+            <w:proofErr w:type="spellEnd"/>
+            <w:r>
+              <w:rPr>
+                <w:rFonts w:eastAsia="Calibri" w:cs="Arial"/>
+                <w:lang w:val="en-CA"/>
+              </w:rPr>
+              <w:t>: long</w:t>
+            </w:r>
+            <w:r>
+              <w:rPr>
+                <w:rFonts w:eastAsia="Calibri" w:cs="Arial"/>
+                <w:lang w:val="en-CA"/>
+              </w:rPr>
+              <w:t xml:space="preserve">, </w:t>
+            </w:r>
+            <w:proofErr w:type="spellStart"/>
+            <w:r>
+              <w:rPr>
+                <w:rFonts w:eastAsia="Calibri" w:cs="Arial"/>
+                <w:lang w:val="en-CA"/>
+              </w:rPr>
+              <w:t>studentID</w:t>
+            </w:r>
+            <w:proofErr w:type="spellEnd"/>
+            <w:r>
+              <w:rPr>
+                <w:rFonts w:eastAsia="Calibri" w:cs="Arial"/>
+                <w:lang w:val="en-CA"/>
+              </w:rPr>
+              <w:t>: long</w:t>
             </w:r>
             <w:r>
               <w:rPr>
@@ -6577,8 +6798,17 @@
                 <w:rFonts w:eastAsia="Calibri" w:cs="Arial"/>
                 <w:lang w:val="en-CA"/>
               </w:rPr>
-              <w:t>Lori Dalkin</w:t>
-            </w:r>
+              <w:t xml:space="preserve">Lori </w:t>
+            </w:r>
+            <w:proofErr w:type="spellStart"/>
+            <w:r>
+              <w:rPr>
+                <w:rFonts w:eastAsia="Calibri" w:cs="Arial"/>
+                <w:lang w:val="en-CA"/>
+              </w:rPr>
+              <w:t>Dalkin</w:t>
+            </w:r>
+            <w:proofErr w:type="spellEnd"/>
           </w:p>
         </w:tc>
         <w:tc>
@@ -7536,6 +7766,7 @@
                 <w:lang w:val="en-CA"/>
               </w:rPr>
             </w:pPr>
+            <w:proofErr w:type="spellStart"/>
             <w:r>
               <w:rPr>
                 <w:rFonts w:eastAsia="Calibri" w:cs="Arial"/>
@@ -7544,6 +7775,7 @@
               </w:rPr>
               <w:t>getSavedSchedule</w:t>
             </w:r>
+            <w:proofErr w:type="spellEnd"/>
           </w:p>
         </w:tc>
       </w:tr>
@@ -7744,12 +7976,53 @@
                 <w:lang w:val="en-CA"/>
               </w:rPr>
             </w:pPr>
-            <w:r>
-              <w:rPr>
-                <w:rFonts w:eastAsia="Calibri" w:cs="Arial"/>
-                <w:lang w:val="en-CA"/>
-              </w:rPr>
-              <w:t>removeCourse(courseID: long, sectionID: long)</w:t>
+            <w:proofErr w:type="spellStart"/>
+            <w:r>
+              <w:rPr>
+                <w:rFonts w:eastAsia="Calibri" w:cs="Arial"/>
+                <w:lang w:val="en-CA"/>
+              </w:rPr>
+              <w:t>removeCourse</w:t>
+            </w:r>
+            <w:proofErr w:type="spellEnd"/>
+            <w:r>
+              <w:rPr>
+                <w:rFonts w:eastAsia="Calibri" w:cs="Arial"/>
+                <w:lang w:val="en-CA"/>
+              </w:rPr>
+              <w:t>(</w:t>
+            </w:r>
+            <w:proofErr w:type="spellStart"/>
+            <w:r>
+              <w:rPr>
+                <w:rFonts w:eastAsia="Calibri" w:cs="Arial"/>
+                <w:lang w:val="en-CA"/>
+              </w:rPr>
+              <w:t>courseID</w:t>
+            </w:r>
+            <w:proofErr w:type="spellEnd"/>
+            <w:r>
+              <w:rPr>
+                <w:rFonts w:eastAsia="Calibri" w:cs="Arial"/>
+                <w:lang w:val="en-CA"/>
+              </w:rPr>
+              <w:t xml:space="preserve">: long, </w:t>
+            </w:r>
+            <w:proofErr w:type="spellStart"/>
+            <w:r>
+              <w:rPr>
+                <w:rFonts w:eastAsia="Calibri" w:cs="Arial"/>
+                <w:lang w:val="en-CA"/>
+              </w:rPr>
+              <w:t>sectionID</w:t>
+            </w:r>
+            <w:proofErr w:type="spellEnd"/>
+            <w:r>
+              <w:rPr>
+                <w:rFonts w:eastAsia="Calibri" w:cs="Arial"/>
+                <w:lang w:val="en-CA"/>
+              </w:rPr>
+              <w:t>: long)</w:t>
             </w:r>
           </w:p>
         </w:tc>
@@ -8097,6 +8370,7 @@
                 <w:lang w:val="en-CA"/>
               </w:rPr>
             </w:pPr>
+            <w:proofErr w:type="spellStart"/>
             <w:r>
               <w:rPr>
                 <w:rFonts w:eastAsia="Calibri" w:cs="Arial"/>
@@ -8105,6 +8379,7 @@
               </w:rPr>
               <w:t>searchCourse</w:t>
             </w:r>
+            <w:proofErr w:type="spellEnd"/>
           </w:p>
         </w:tc>
       </w:tr>
@@ -8305,12 +8580,37 @@
                 <w:lang w:val="en-CA"/>
               </w:rPr>
             </w:pPr>
-            <w:r>
-              <w:rPr>
-                <w:rFonts w:eastAsia="Calibri" w:cs="Arial"/>
-                <w:lang w:val="en-CA"/>
-              </w:rPr>
-              <w:t>searchCourse(courseID)</w:t>
+            <w:proofErr w:type="spellStart"/>
+            <w:r>
+              <w:rPr>
+                <w:rFonts w:eastAsia="Calibri" w:cs="Arial"/>
+                <w:lang w:val="en-CA"/>
+              </w:rPr>
+              <w:t>searchCourse</w:t>
+            </w:r>
+            <w:proofErr w:type="spellEnd"/>
+            <w:r>
+              <w:rPr>
+                <w:rFonts w:eastAsia="Calibri" w:cs="Arial"/>
+                <w:lang w:val="en-CA"/>
+              </w:rPr>
+              <w:t>(</w:t>
+            </w:r>
+            <w:proofErr w:type="spellStart"/>
+            <w:r>
+              <w:rPr>
+                <w:rFonts w:eastAsia="Calibri" w:cs="Arial"/>
+                <w:lang w:val="en-CA"/>
+              </w:rPr>
+              <w:t>courseID</w:t>
+            </w:r>
+            <w:proofErr w:type="spellEnd"/>
+            <w:r>
+              <w:rPr>
+                <w:rFonts w:eastAsia="Calibri" w:cs="Arial"/>
+                <w:lang w:val="en-CA"/>
+              </w:rPr>
+              <w:t>)</w:t>
             </w:r>
             <w:r>
               <w:rPr>
@@ -8657,6 +8957,7 @@
                 <w:lang w:val="en-CA"/>
               </w:rPr>
             </w:pPr>
+            <w:proofErr w:type="spellStart"/>
             <w:r>
               <w:rPr>
                 <w:rFonts w:eastAsia="Calibri" w:cs="Arial"/>
@@ -8665,6 +8966,7 @@
               </w:rPr>
               <w:t>addCourse</w:t>
             </w:r>
+            <w:proofErr w:type="spellEnd"/>
           </w:p>
         </w:tc>
       </w:tr>
@@ -8865,12 +9167,53 @@
                 <w:lang w:val="en-CA"/>
               </w:rPr>
             </w:pPr>
-            <w:r>
-              <w:rPr>
-                <w:rFonts w:eastAsia="Calibri" w:cs="Arial"/>
-                <w:lang w:val="en-CA"/>
-              </w:rPr>
-              <w:t>addCourse (courseID, sectionID)</w:t>
+            <w:proofErr w:type="spellStart"/>
+            <w:r>
+              <w:rPr>
+                <w:rFonts w:eastAsia="Calibri" w:cs="Arial"/>
+                <w:lang w:val="en-CA"/>
+              </w:rPr>
+              <w:t>addCourse</w:t>
+            </w:r>
+            <w:proofErr w:type="spellEnd"/>
+            <w:r>
+              <w:rPr>
+                <w:rFonts w:eastAsia="Calibri" w:cs="Arial"/>
+                <w:lang w:val="en-CA"/>
+              </w:rPr>
+              <w:t xml:space="preserve"> (</w:t>
+            </w:r>
+            <w:proofErr w:type="spellStart"/>
+            <w:r>
+              <w:rPr>
+                <w:rFonts w:eastAsia="Calibri" w:cs="Arial"/>
+                <w:lang w:val="en-CA"/>
+              </w:rPr>
+              <w:t>courseID</w:t>
+            </w:r>
+            <w:proofErr w:type="spellEnd"/>
+            <w:r>
+              <w:rPr>
+                <w:rFonts w:eastAsia="Calibri" w:cs="Arial"/>
+                <w:lang w:val="en-CA"/>
+              </w:rPr>
+              <w:t xml:space="preserve">, </w:t>
+            </w:r>
+            <w:proofErr w:type="spellStart"/>
+            <w:r>
+              <w:rPr>
+                <w:rFonts w:eastAsia="Calibri" w:cs="Arial"/>
+                <w:lang w:val="en-CA"/>
+              </w:rPr>
+              <w:t>sectionID</w:t>
+            </w:r>
+            <w:proofErr w:type="spellEnd"/>
+            <w:r>
+              <w:rPr>
+                <w:rFonts w:eastAsia="Calibri" w:cs="Arial"/>
+                <w:lang w:val="en-CA"/>
+              </w:rPr>
+              <w:t>)</w:t>
             </w:r>
           </w:p>
         </w:tc>
@@ -9203,9 +9546,9 @@
         <w:lastRenderedPageBreak/>
         <w:drawing>
           <wp:inline distT="0" distB="0" distL="0" distR="0">
-            <wp:extent cx="4076700" cy="8754700"/>
-            <wp:effectExtent l="0" t="0" r="0" b="8890"/>
-            <wp:docPr id="38" name="Picture 38" descr="C:\Users\Claudia\Dropbox\Concordia\Winter 2016\SOEN 341\Project\Deliverable 2 Sequence Diagrams\Contract Sequence Diagrams\UC10\addCourse.png"/>
+            <wp:extent cx="4265547" cy="8451215"/>
+            <wp:effectExtent l="0" t="0" r="1905" b="6985"/>
+            <wp:docPr id="2" name="Picture 2" descr="C:\Users\Claudia\Dropbox\Concordia\Winter 2016\SOEN 341\Project\Deliverable 2 Sequence Diagrams\Contract Sequence Diagrams\UC10\addCourse.png"/>
             <wp:cNvGraphicFramePr>
               <a:graphicFrameLocks xmlns:a="http://schemas.openxmlformats.org/drawingml/2006/main" noChangeAspect="1"/>
             </wp:cNvGraphicFramePr>
@@ -9213,7 +9556,7 @@
               <a:graphicData uri="http://schemas.openxmlformats.org/drawingml/2006/picture">
                 <pic:pic xmlns:pic="http://schemas.openxmlformats.org/drawingml/2006/picture">
                   <pic:nvPicPr>
-                    <pic:cNvPr id="0" name="Picture 18" descr="C:\Users\Claudia\Dropbox\Concordia\Winter 2016\SOEN 341\Project\Deliverable 2 Sequence Diagrams\Contract Sequence Diagrams\UC10\addCourse.png"/>
+                    <pic:cNvPr id="0" name="Picture 1" descr="C:\Users\Claudia\Dropbox\Concordia\Winter 2016\SOEN 341\Project\Deliverable 2 Sequence Diagrams\Contract Sequence Diagrams\UC10\addCourse.png"/>
                     <pic:cNvPicPr>
                       <a:picLocks noChangeAspect="1" noChangeArrowheads="1"/>
                     </pic:cNvPicPr>
@@ -9234,7 +9577,7 @@
                   <pic:spPr bwMode="auto">
                     <a:xfrm>
                       <a:off x="0" y="0"/>
-                      <a:ext cx="4080660" cy="8763205"/>
+                      <a:ext cx="4270143" cy="8460321"/>
                     </a:xfrm>
                     <a:prstGeom prst="rect">
                       <a:avLst/>
@@ -9250,6 +9593,8 @@
           </wp:inline>
         </w:drawing>
       </w:r>
+      <w:bookmarkStart w:id="0" w:name="_GoBack"/>
+      <w:bookmarkEnd w:id="0"/>
     </w:p>
     <w:p>
       <w:r>
@@ -9420,7 +9765,23 @@
                 <w:rFonts w:eastAsia="Calibri"/>
                 <w:lang w:val="en-CA"/>
               </w:rPr>
-              <w:t xml:space="preserve">Lori Dalkin </w:t>
+              <w:t xml:space="preserve">Lori </w:t>
+            </w:r>
+            <w:proofErr w:type="spellStart"/>
+            <w:r>
+              <w:rPr>
+                <w:rFonts w:eastAsia="Calibri"/>
+                <w:lang w:val="en-CA"/>
+              </w:rPr>
+              <w:t>Dalkin</w:t>
+            </w:r>
+            <w:proofErr w:type="spellEnd"/>
+            <w:r>
+              <w:rPr>
+                <w:rFonts w:eastAsia="Calibri"/>
+                <w:lang w:val="en-CA"/>
+              </w:rPr>
+              <w:t xml:space="preserve"> </w:t>
             </w:r>
           </w:p>
         </w:tc>
@@ -9684,12 +10045,14 @@
             <w:r>
               <w:t xml:space="preserve"> in order to be accessed and view</w:t>
             </w:r>
+            <w:proofErr w:type="spellStart"/>
             <w:r>
               <w:rPr>
                 <w:lang w:val="en-CA"/>
               </w:rPr>
               <w:t>ed</w:t>
             </w:r>
+            <w:proofErr w:type="spellEnd"/>
             <w:r>
               <w:t xml:space="preserve"> later on by the user.</w:t>
             </w:r>
@@ -10263,6 +10626,7 @@
                 <w:lang w:val="en-CA"/>
               </w:rPr>
             </w:pPr>
+            <w:proofErr w:type="spellStart"/>
             <w:r>
               <w:rPr>
                 <w:rFonts w:eastAsia="Calibri" w:cs="Arial"/>
@@ -10271,6 +10635,7 @@
               </w:rPr>
               <w:t>generateSchedule</w:t>
             </w:r>
+            <w:proofErr w:type="spellEnd"/>
           </w:p>
         </w:tc>
       </w:tr>
@@ -10471,12 +10836,37 @@
                 <w:lang w:val="en-CA"/>
               </w:rPr>
             </w:pPr>
-            <w:r>
-              <w:rPr>
-                <w:rFonts w:eastAsia="Calibri" w:cs="Arial"/>
-                <w:lang w:val="en-CA"/>
-              </w:rPr>
-              <w:t>generateSchedule(studentID)</w:t>
+            <w:proofErr w:type="spellStart"/>
+            <w:r>
+              <w:rPr>
+                <w:rFonts w:eastAsia="Calibri" w:cs="Arial"/>
+                <w:lang w:val="en-CA"/>
+              </w:rPr>
+              <w:t>generateSchedule</w:t>
+            </w:r>
+            <w:proofErr w:type="spellEnd"/>
+            <w:r>
+              <w:rPr>
+                <w:rFonts w:eastAsia="Calibri" w:cs="Arial"/>
+                <w:lang w:val="en-CA"/>
+              </w:rPr>
+              <w:t>(</w:t>
+            </w:r>
+            <w:proofErr w:type="spellStart"/>
+            <w:r>
+              <w:rPr>
+                <w:rFonts w:eastAsia="Calibri" w:cs="Arial"/>
+                <w:lang w:val="en-CA"/>
+              </w:rPr>
+              <w:t>studentID</w:t>
+            </w:r>
+            <w:proofErr w:type="spellEnd"/>
+            <w:r>
+              <w:rPr>
+                <w:rFonts w:eastAsia="Calibri" w:cs="Arial"/>
+                <w:lang w:val="en-CA"/>
+              </w:rPr>
+              <w:t>)</w:t>
             </w:r>
           </w:p>
         </w:tc>
@@ -10538,8 +10928,6 @@
               </w:rPr>
               <w:t>, contract 6.2</w:t>
             </w:r>
-            <w:bookmarkStart w:id="0" w:name="_GoBack"/>
-            <w:bookmarkEnd w:id="0"/>
           </w:p>
         </w:tc>
       </w:tr>
@@ -10796,6 +11184,7 @@
                 <w:lang w:val="en-CA"/>
               </w:rPr>
             </w:pPr>
+            <w:proofErr w:type="spellStart"/>
             <w:r>
               <w:rPr>
                 <w:rFonts w:eastAsia="Calibri" w:cs="Arial"/>
@@ -10804,6 +11193,7 @@
               </w:rPr>
               <w:t>saveGeneratedSchedule</w:t>
             </w:r>
+            <w:proofErr w:type="spellEnd"/>
           </w:p>
         </w:tc>
       </w:tr>
@@ -11004,12 +11394,37 @@
                 <w:lang w:val="en-CA"/>
               </w:rPr>
             </w:pPr>
-            <w:r>
-              <w:rPr>
-                <w:rFonts w:eastAsia="Calibri" w:cs="Arial"/>
-                <w:lang w:val="en-CA"/>
-              </w:rPr>
-              <w:t>saveGeneratedSchedule(scheduleID)</w:t>
+            <w:proofErr w:type="spellStart"/>
+            <w:r>
+              <w:rPr>
+                <w:rFonts w:eastAsia="Calibri" w:cs="Arial"/>
+                <w:lang w:val="en-CA"/>
+              </w:rPr>
+              <w:t>saveGeneratedSchedule</w:t>
+            </w:r>
+            <w:proofErr w:type="spellEnd"/>
+            <w:r>
+              <w:rPr>
+                <w:rFonts w:eastAsia="Calibri" w:cs="Arial"/>
+                <w:lang w:val="en-CA"/>
+              </w:rPr>
+              <w:t>(</w:t>
+            </w:r>
+            <w:proofErr w:type="spellStart"/>
+            <w:r>
+              <w:rPr>
+                <w:rFonts w:eastAsia="Calibri" w:cs="Arial"/>
+                <w:lang w:val="en-CA"/>
+              </w:rPr>
+              <w:t>scheduleID</w:t>
+            </w:r>
+            <w:proofErr w:type="spellEnd"/>
+            <w:r>
+              <w:rPr>
+                <w:rFonts w:eastAsia="Calibri" w:cs="Arial"/>
+                <w:lang w:val="en-CA"/>
+              </w:rPr>
+              <w:t>)</w:t>
             </w:r>
             <w:r>
               <w:rPr>
@@ -11496,7 +11911,39 @@
                 <w:rFonts w:eastAsia="Calibri"/>
                 <w:lang w:val="en-CA"/>
               </w:rPr>
-              <w:t xml:space="preserve">Bryce Drewery Schoeler </w:t>
+              <w:t xml:space="preserve">Bryce </w:t>
+            </w:r>
+            <w:proofErr w:type="spellStart"/>
+            <w:r>
+              <w:rPr>
+                <w:rFonts w:eastAsia="Calibri"/>
+                <w:lang w:val="en-CA"/>
+              </w:rPr>
+              <w:t>Drewery</w:t>
+            </w:r>
+            <w:proofErr w:type="spellEnd"/>
+            <w:r>
+              <w:rPr>
+                <w:rFonts w:eastAsia="Calibri"/>
+                <w:lang w:val="en-CA"/>
+              </w:rPr>
+              <w:t xml:space="preserve"> </w:t>
+            </w:r>
+            <w:proofErr w:type="spellStart"/>
+            <w:r>
+              <w:rPr>
+                <w:rFonts w:eastAsia="Calibri"/>
+                <w:lang w:val="en-CA"/>
+              </w:rPr>
+              <w:t>Schoeler</w:t>
+            </w:r>
+            <w:proofErr w:type="spellEnd"/>
+            <w:r>
+              <w:rPr>
+                <w:rFonts w:eastAsia="Calibri"/>
+                <w:lang w:val="en-CA"/>
+              </w:rPr>
+              <w:t xml:space="preserve"> </w:t>
             </w:r>
           </w:p>
         </w:tc>
@@ -11776,8 +12223,13 @@
               <w:t>must</w:t>
             </w:r>
             <w:r>
-              <w:t xml:space="preserve"> display th</w:t>
-            </w:r>
+              <w:t xml:space="preserve"> display </w:t>
+            </w:r>
+            <w:proofErr w:type="spellStart"/>
+            <w:r>
+              <w:t>th</w:t>
+            </w:r>
+            <w:proofErr w:type="spellEnd"/>
             <w:r>
               <w:rPr>
                 <w:lang w:val="en-CA"/>
@@ -12305,6 +12757,7 @@
                 <w:lang w:val="en-CA"/>
               </w:rPr>
             </w:pPr>
+            <w:proofErr w:type="spellStart"/>
             <w:r>
               <w:rPr>
                 <w:rFonts w:eastAsia="Calibri" w:cs="Arial"/>
@@ -12313,6 +12766,7 @@
               </w:rPr>
               <w:t>getSavedSchedule</w:t>
             </w:r>
+            <w:proofErr w:type="spellEnd"/>
           </w:p>
         </w:tc>
       </w:tr>
@@ -12513,12 +12967,37 @@
                 <w:lang w:val="en-CA"/>
               </w:rPr>
             </w:pPr>
-            <w:r>
-              <w:rPr>
-                <w:rFonts w:eastAsia="Calibri" w:cs="Arial"/>
-                <w:lang w:val="en-CA"/>
-              </w:rPr>
-              <w:t>getSavedSchedule(scheduleID)</w:t>
+            <w:proofErr w:type="spellStart"/>
+            <w:r>
+              <w:rPr>
+                <w:rFonts w:eastAsia="Calibri" w:cs="Arial"/>
+                <w:lang w:val="en-CA"/>
+              </w:rPr>
+              <w:t>getSavedSchedule</w:t>
+            </w:r>
+            <w:proofErr w:type="spellEnd"/>
+            <w:r>
+              <w:rPr>
+                <w:rFonts w:eastAsia="Calibri" w:cs="Arial"/>
+                <w:lang w:val="en-CA"/>
+              </w:rPr>
+              <w:t>(</w:t>
+            </w:r>
+            <w:proofErr w:type="spellStart"/>
+            <w:r>
+              <w:rPr>
+                <w:rFonts w:eastAsia="Calibri" w:cs="Arial"/>
+                <w:lang w:val="en-CA"/>
+              </w:rPr>
+              <w:t>scheduleID</w:t>
+            </w:r>
+            <w:proofErr w:type="spellEnd"/>
+            <w:r>
+              <w:rPr>
+                <w:rFonts w:eastAsia="Calibri" w:cs="Arial"/>
+                <w:lang w:val="en-CA"/>
+              </w:rPr>
+              <w:t>)</w:t>
             </w:r>
           </w:p>
         </w:tc>
@@ -12850,6 +13329,7 @@
                 <w:lang w:val="en-CA"/>
               </w:rPr>
             </w:pPr>
+            <w:proofErr w:type="spellStart"/>
             <w:r>
               <w:rPr>
                 <w:rFonts w:eastAsia="Calibri" w:cs="Arial"/>
@@ -12858,6 +13338,7 @@
               </w:rPr>
               <w:t>selectWeekSchedule</w:t>
             </w:r>
+            <w:proofErr w:type="spellEnd"/>
           </w:p>
         </w:tc>
       </w:tr>
@@ -13058,12 +13539,21 @@
                 <w:lang w:val="en-CA"/>
               </w:rPr>
             </w:pPr>
-            <w:r>
-              <w:rPr>
-                <w:rFonts w:eastAsia="Calibri" w:cs="Arial"/>
-                <w:lang w:val="en-CA"/>
-              </w:rPr>
-              <w:t>selectWeek(date: int, month: int)</w:t>
+            <w:proofErr w:type="spellStart"/>
+            <w:r>
+              <w:rPr>
+                <w:rFonts w:eastAsia="Calibri" w:cs="Arial"/>
+                <w:lang w:val="en-CA"/>
+              </w:rPr>
+              <w:t>selectWeek</w:t>
+            </w:r>
+            <w:proofErr w:type="spellEnd"/>
+            <w:r>
+              <w:rPr>
+                <w:rFonts w:eastAsia="Calibri" w:cs="Arial"/>
+                <w:lang w:val="en-CA"/>
+              </w:rPr>
+              <w:t>(date: int, month: int)</w:t>
             </w:r>
           </w:p>
         </w:tc>

</xml_diff>